<commit_message>
v42, bug fix, compability problem fix; change DLPFC template
</commit_message>
<xml_diff>
--- a/gui/manual/修改记录.docx
+++ b/gui/manual/修改记录.docx
@@ -233,9 +233,6 @@
           <w:numId w:val="3"/>
         </w:numPr>
         <w:ind w:left="851" w:firstLineChars="0"/>
-        <w:rPr>
-          <w:rFonts w:hint="eastAsia"/>
-        </w:rPr>
       </w:pPr>
       <w:r>
         <w:rPr>
@@ -306,15 +303,7 @@
         <w:rPr>
           <w:rFonts w:hint="eastAsia"/>
         </w:rPr>
-        <w:t>，不支持</w:t>
-      </w:r>
-      <w:bookmarkStart w:id="0" w:name="_GoBack"/>
-      <w:bookmarkEnd w:id="0"/>
-      <w:r>
-        <w:rPr>
-          <w:rFonts w:hint="eastAsia"/>
-        </w:rPr>
-        <w:t>A通道</w:t>
+        <w:t>，不支持A通道</w:t>
       </w:r>
       <w:r>
         <w:rPr>
@@ -385,6 +374,272 @@
         <w:t>fun_findmax_amy.m</w:t>
       </w:r>
       <w:proofErr w:type="spellEnd"/>
+    </w:p>
+    <w:p>
+      <w:pPr>
+        <w:pStyle w:val="Heading1"/>
+      </w:pPr>
+      <w:r>
+        <w:t>2019年1月2</w:t>
+      </w:r>
+      <w:r>
+        <w:rPr>
+          <w:rFonts w:hint="eastAsia"/>
+        </w:rPr>
+        <w:t>3</w:t>
+      </w:r>
+      <w:r>
+        <w:t>日星期</w:t>
+      </w:r>
+      <w:r>
+        <w:rPr>
+          <w:rFonts w:hint="eastAsia"/>
+        </w:rPr>
+        <w:t>三</w:t>
+      </w:r>
+    </w:p>
+    <w:p>
+      <w:pPr>
+        <w:pStyle w:val="Heading2"/>
+      </w:pPr>
+      <w:r>
+        <w:rPr>
+          <w:rFonts w:hint="eastAsia"/>
+        </w:rPr>
+        <w:t>配置文件修改</w:t>
+      </w:r>
+    </w:p>
+    <w:p>
+      <w:pPr>
+        <w:pStyle w:val="ListParagraph"/>
+        <w:numPr>
+          <w:ilvl w:val="0"/>
+          <w:numId w:val="3"/>
+        </w:numPr>
+        <w:ind w:firstLineChars="0"/>
+      </w:pPr>
+      <w:r>
+        <w:t>DLPFC</w:t>
+      </w:r>
+      <w:r>
+        <w:rPr>
+          <w:rFonts w:hint="eastAsia"/>
+        </w:rPr>
+        <w:t>脑区的模板改成只用左脑。</w:t>
+      </w:r>
+    </w:p>
+    <w:p>
+      <w:pPr>
+        <w:pStyle w:val="ListParagraph"/>
+        <w:numPr>
+          <w:ilvl w:val="0"/>
+          <w:numId w:val="3"/>
+        </w:numPr>
+        <w:ind w:left="851" w:firstLineChars="0"/>
+        <w:rPr>
+          <w:rFonts w:hint="eastAsia"/>
+        </w:rPr>
+      </w:pPr>
+      <w:r>
+        <w:rPr>
+          <w:rFonts w:hint="eastAsia"/>
+        </w:rPr>
+        <w:t>使用</w:t>
+      </w:r>
+      <w:proofErr w:type="spellStart"/>
+      <w:r>
+        <w:rPr>
+          <w:rFonts w:hint="eastAsia"/>
+        </w:rPr>
+        <w:t>w</w:t>
+      </w:r>
+      <w:r>
+        <w:t>fu_atlas</w:t>
+      </w:r>
+      <w:proofErr w:type="spellEnd"/>
+      <w:r>
+        <w:rPr>
+          <w:rFonts w:hint="eastAsia"/>
+        </w:rPr>
+        <w:t>工具制作模板R</w:t>
+      </w:r>
+      <w:r>
+        <w:t>OI</w:t>
+      </w:r>
+      <w:r>
+        <w:rPr>
+          <w:rFonts w:hint="eastAsia"/>
+        </w:rPr>
+        <w:t>文件，</w:t>
+      </w:r>
+      <w:bookmarkStart w:id="0" w:name="_GoBack"/>
+      <w:bookmarkEnd w:id="0"/>
+      <w:r>
+        <w:rPr>
+          <w:rFonts w:hint="eastAsia"/>
+        </w:rPr>
+        <w:t>选取脑区为B</w:t>
+      </w:r>
+      <w:r>
+        <w:t>A</w:t>
+      </w:r>
+      <w:r>
+        <w:rPr>
+          <w:rFonts w:hint="eastAsia"/>
+        </w:rPr>
+        <w:t>8、9、10及46区脑区部分。</w:t>
+      </w:r>
+    </w:p>
+    <w:p>
+      <w:pPr>
+        <w:pStyle w:val="Heading2"/>
+      </w:pPr>
+      <w:r>
+        <w:rPr>
+          <w:rFonts w:hint="eastAsia"/>
+        </w:rPr>
+        <w:t>修复已知的兼容性问题</w:t>
+      </w:r>
+    </w:p>
+    <w:p>
+      <w:pPr>
+        <w:pStyle w:val="ListParagraph"/>
+        <w:numPr>
+          <w:ilvl w:val="0"/>
+          <w:numId w:val="4"/>
+        </w:numPr>
+        <w:ind w:firstLineChars="0"/>
+      </w:pPr>
+      <w:r>
+        <w:rPr>
+          <w:rFonts w:hint="eastAsia"/>
+        </w:rPr>
+        <w:t>不兼容性：M</w:t>
+      </w:r>
+      <w:r>
+        <w:t>ATLAB 2014</w:t>
+      </w:r>
+      <w:r>
+        <w:rPr>
+          <w:rFonts w:hint="eastAsia"/>
+        </w:rPr>
+        <w:t>a</w:t>
+      </w:r>
+      <w:r>
+        <w:t xml:space="preserve"> </w:t>
+      </w:r>
+      <w:r>
+        <w:rPr>
+          <w:rFonts w:hint="eastAsia"/>
+        </w:rPr>
+        <w:t>版本</w:t>
+      </w:r>
+      <w:r>
+        <w:rPr>
+          <w:rFonts w:hint="eastAsia"/>
+        </w:rPr>
+        <w:t>调用图像成员变量需要使用g</w:t>
+      </w:r>
+      <w:r>
+        <w:t>et()</w:t>
+      </w:r>
+      <w:r>
+        <w:rPr>
+          <w:rFonts w:hint="eastAsia"/>
+        </w:rPr>
+        <w:t>函数</w:t>
+      </w:r>
+      <w:r>
+        <w:rPr>
+          <w:rFonts w:hint="eastAsia"/>
+        </w:rPr>
+        <w:t>。</w:t>
+      </w:r>
+    </w:p>
+    <w:p>
+      <w:pPr>
+        <w:pStyle w:val="ListParagraph"/>
+        <w:numPr>
+          <w:ilvl w:val="0"/>
+          <w:numId w:val="4"/>
+        </w:numPr>
+        <w:ind w:left="851" w:firstLineChars="0"/>
+      </w:pPr>
+      <w:r>
+        <w:rPr>
+          <w:rFonts w:hint="eastAsia"/>
+        </w:rPr>
+        <w:t>修改方案：</w:t>
+      </w:r>
+      <w:r>
+        <w:rPr>
+          <w:rFonts w:hint="eastAsia"/>
+        </w:rPr>
+        <w:t>调用图像成员变量时使用g</w:t>
+      </w:r>
+      <w:r>
+        <w:t>et()</w:t>
+      </w:r>
+      <w:r>
+        <w:rPr>
+          <w:rFonts w:hint="eastAsia"/>
+        </w:rPr>
+        <w:t>函数，而不是直接赋值</w:t>
+      </w:r>
+      <w:r>
+        <w:rPr>
+          <w:rFonts w:hint="eastAsia"/>
+        </w:rPr>
+        <w:t>。</w:t>
+      </w:r>
+    </w:p>
+    <w:p>
+      <w:pPr>
+        <w:pStyle w:val="ListParagraph"/>
+        <w:numPr>
+          <w:ilvl w:val="0"/>
+          <w:numId w:val="4"/>
+        </w:numPr>
+        <w:ind w:left="851" w:firstLineChars="0"/>
+      </w:pPr>
+      <w:r>
+        <w:rPr>
+          <w:rFonts w:hint="eastAsia"/>
+        </w:rPr>
+        <w:t>涉及文件：</w:t>
+      </w:r>
+      <w:proofErr w:type="spellStart"/>
+      <w:r>
+        <w:rPr>
+          <w:rFonts w:hint="eastAsia"/>
+        </w:rPr>
+        <w:t>f</w:t>
+      </w:r>
+      <w:r>
+        <w:t>un_</w:t>
+      </w:r>
+      <w:r>
+        <w:rPr>
+          <w:rFonts w:hint="eastAsia"/>
+        </w:rPr>
+        <w:t>d</w:t>
+      </w:r>
+      <w:r>
+        <w:t>raw_overlay</w:t>
+      </w:r>
+      <w:r>
+        <w:t>.m</w:t>
+      </w:r>
+      <w:proofErr w:type="spellEnd"/>
+    </w:p>
+    <w:p>
+      <w:pPr>
+        <w:pStyle w:val="ListParagraph"/>
+        <w:ind w:left="851" w:firstLineChars="0" w:firstLine="0"/>
+        <w:rPr>
+          <w:rFonts w:hint="eastAsia"/>
+        </w:rPr>
+      </w:pPr>
     </w:p>
     <w:sectPr>
       <w:pgSz w:w="11906" w:h="16838"/>

</xml_diff>

<commit_message>
v50, bug fix: history file, change ROI: BA_46_9, speed up
</commit_message>
<xml_diff>
--- a/gui/manual/修改记录.docx
+++ b/gui/manual/修改记录.docx
@@ -436,9 +436,6 @@
           <w:numId w:val="3"/>
         </w:numPr>
         <w:ind w:left="851" w:firstLineChars="0"/>
-        <w:rPr>
-          <w:rFonts w:hint="eastAsia"/>
-        </w:rPr>
       </w:pPr>
       <w:r>
         <w:rPr>
@@ -470,25 +467,19 @@
         <w:rPr>
           <w:rFonts w:hint="eastAsia"/>
         </w:rPr>
-        <w:t>文件，</w:t>
+        <w:t>文件，选取脑区为B</w:t>
+      </w:r>
+      <w:r>
+        <w:t>A</w:t>
+      </w:r>
+      <w:r>
+        <w:rPr>
+          <w:rFonts w:hint="eastAsia"/>
+        </w:rPr>
+        <w:t>8、9、10及46区脑区部分。</w:t>
       </w:r>
       <w:bookmarkStart w:id="0" w:name="_GoBack"/>
       <w:bookmarkEnd w:id="0"/>
-      <w:r>
-        <w:rPr>
-          <w:rFonts w:hint="eastAsia"/>
-        </w:rPr>
-        <w:t>选取脑区为B</w:t>
-      </w:r>
-      <w:r>
-        <w:t>A</w:t>
-      </w:r>
-      <w:r>
-        <w:rPr>
-          <w:rFonts w:hint="eastAsia"/>
-        </w:rPr>
-        <w:t>8、9、10及46区脑区部分。</w:t>
-      </w:r>
     </w:p>
     <w:p>
       <w:pPr>
@@ -532,13 +523,7 @@
         <w:rPr>
           <w:rFonts w:hint="eastAsia"/>
         </w:rPr>
-        <w:t>版本</w:t>
-      </w:r>
-      <w:r>
-        <w:rPr>
-          <w:rFonts w:hint="eastAsia"/>
-        </w:rPr>
-        <w:t>调用图像成员变量需要使用g</w:t>
+        <w:t>版本调用图像成员变量需要使用g</w:t>
       </w:r>
       <w:r>
         <w:t>et()</w:t>
@@ -547,13 +532,7 @@
         <w:rPr>
           <w:rFonts w:hint="eastAsia"/>
         </w:rPr>
-        <w:t>函数</w:t>
-      </w:r>
-      <w:r>
-        <w:rPr>
-          <w:rFonts w:hint="eastAsia"/>
-        </w:rPr>
-        <w:t>。</w:t>
+        <w:t>函数。</w:t>
       </w:r>
     </w:p>
     <w:p>
@@ -569,13 +548,7 @@
         <w:rPr>
           <w:rFonts w:hint="eastAsia"/>
         </w:rPr>
-        <w:t>修改方案：</w:t>
-      </w:r>
-      <w:r>
-        <w:rPr>
-          <w:rFonts w:hint="eastAsia"/>
-        </w:rPr>
-        <w:t>调用图像成员变量时使用g</w:t>
+        <w:t>修改方案：调用图像成员变量时使用g</w:t>
       </w:r>
       <w:r>
         <w:t>et()</w:t>
@@ -584,13 +557,7 @@
         <w:rPr>
           <w:rFonts w:hint="eastAsia"/>
         </w:rPr>
-        <w:t>函数，而不是直接赋值</w:t>
-      </w:r>
-      <w:r>
-        <w:rPr>
-          <w:rFonts w:hint="eastAsia"/>
-        </w:rPr>
-        <w:t>。</w:t>
+        <w:t>函数，而不是直接赋值。</w:t>
       </w:r>
     </w:p>
     <w:p>
@@ -625,17 +592,189 @@
         <w:t>d</w:t>
       </w:r>
       <w:r>
-        <w:t>raw_overlay</w:t>
-      </w:r>
-      <w:r>
-        <w:t>.m</w:t>
+        <w:t>raw_overlay.m</w:t>
       </w:r>
       <w:proofErr w:type="spellEnd"/>
     </w:p>
     <w:p>
       <w:pPr>
+        <w:pStyle w:val="Heading1"/>
+      </w:pPr>
+      <w:r>
+        <w:lastRenderedPageBreak/>
+        <w:t>2019年3月12日星期二</w:t>
+      </w:r>
+    </w:p>
+    <w:p>
+      <w:pPr>
+        <w:pStyle w:val="Heading2"/>
+      </w:pPr>
+      <w:r>
+        <w:rPr>
+          <w:rFonts w:hint="eastAsia"/>
+        </w:rPr>
+        <w:t>BUG修复</w:t>
+      </w:r>
+    </w:p>
+    <w:p>
+      <w:pPr>
         <w:pStyle w:val="ListParagraph"/>
-        <w:ind w:left="851" w:firstLineChars="0" w:firstLine="0"/>
+        <w:numPr>
+          <w:ilvl w:val="0"/>
+          <w:numId w:val="4"/>
+        </w:numPr>
+        <w:ind w:firstLineChars="0"/>
+      </w:pPr>
+      <w:r>
+        <w:rPr>
+          <w:rFonts w:hint="eastAsia"/>
+        </w:rPr>
+        <w:t>修复了当历史文件多于一个时无法在列表中正常显示的b</w:t>
+      </w:r>
+      <w:r>
+        <w:t>ug</w:t>
+      </w:r>
+      <w:r>
+        <w:rPr>
+          <w:rFonts w:hint="eastAsia"/>
+        </w:rPr>
+        <w:t>，现在可以正常显示多个历史文件了。</w:t>
+      </w:r>
+    </w:p>
+    <w:p>
+      <w:pPr>
+        <w:pStyle w:val="Heading2"/>
+      </w:pPr>
+      <w:r>
+        <w:rPr>
+          <w:rFonts w:hint="eastAsia"/>
+        </w:rPr>
+        <w:t>性能提升</w:t>
+      </w:r>
+    </w:p>
+    <w:p>
+      <w:pPr>
+        <w:pStyle w:val="ListParagraph"/>
+        <w:numPr>
+          <w:ilvl w:val="0"/>
+          <w:numId w:val="4"/>
+        </w:numPr>
+        <w:ind w:firstLineChars="0"/>
+      </w:pPr>
+      <w:r>
+        <w:rPr>
+          <w:rFonts w:hint="eastAsia"/>
+        </w:rPr>
+        <w:t>对于已经预处理过的数据，提升了文件读取效率，约1秒内可以结束预处理阶段。</w:t>
+      </w:r>
+    </w:p>
+    <w:p>
+      <w:pPr>
+        <w:pStyle w:val="Heading2"/>
+      </w:pPr>
+      <w:r>
+        <w:rPr>
+          <w:rFonts w:hint="eastAsia"/>
+        </w:rPr>
+        <w:t>功能修改</w:t>
+      </w:r>
+    </w:p>
+    <w:p>
+      <w:pPr>
+        <w:pStyle w:val="ListParagraph"/>
+        <w:numPr>
+          <w:ilvl w:val="0"/>
+          <w:numId w:val="4"/>
+        </w:numPr>
+        <w:ind w:firstLineChars="0"/>
+      </w:pPr>
+      <w:r>
+        <w:rPr>
+          <w:rFonts w:hint="eastAsia"/>
+        </w:rPr>
+        <w:t>更改了R</w:t>
+      </w:r>
+      <w:r>
+        <w:t>OI</w:t>
+      </w:r>
+      <w:r>
+        <w:rPr>
+          <w:rFonts w:hint="eastAsia"/>
+        </w:rPr>
+        <w:t>设置，目前是使用Brodmann</w:t>
+      </w:r>
+      <w:r>
+        <w:t xml:space="preserve"> </w:t>
+      </w:r>
+      <w:r>
+        <w:rPr>
+          <w:rFonts w:hint="eastAsia"/>
+        </w:rPr>
+        <w:t>9</w:t>
+      </w:r>
+      <w:r>
+        <w:t xml:space="preserve"> </w:t>
+      </w:r>
+      <w:r>
+        <w:rPr>
+          <w:rFonts w:hint="eastAsia"/>
+        </w:rPr>
+        <w:t>和 46</w:t>
+      </w:r>
+      <w:r>
+        <w:t xml:space="preserve"> </w:t>
+      </w:r>
+      <w:r>
+        <w:rPr>
+          <w:rFonts w:hint="eastAsia"/>
+        </w:rPr>
+        <w:t>区。</w:t>
+      </w:r>
+    </w:p>
+    <w:p>
+      <w:r>
+        <w:rPr>
+          <w:noProof/>
+        </w:rPr>
+        <w:drawing>
+          <wp:inline distT="0" distB="0" distL="0" distR="0" wp14:anchorId="61F95376" wp14:editId="28C02282">
+            <wp:extent cx="5274310" cy="3481705"/>
+            <wp:effectExtent l="0" t="0" r="2540" b="4445"/>
+            <wp:docPr id="1" name="Picture 1"/>
+            <wp:cNvGraphicFramePr>
+              <a:graphicFrameLocks xmlns:a="http://schemas.openxmlformats.org/drawingml/2006/main" noChangeAspect="1"/>
+            </wp:cNvGraphicFramePr>
+            <a:graphic xmlns:a="http://schemas.openxmlformats.org/drawingml/2006/main">
+              <a:graphicData uri="http://schemas.openxmlformats.org/drawingml/2006/picture">
+                <pic:pic xmlns:pic="http://schemas.openxmlformats.org/drawingml/2006/picture">
+                  <pic:nvPicPr>
+                    <pic:cNvPr id="1" name=""/>
+                    <pic:cNvPicPr/>
+                  </pic:nvPicPr>
+                  <pic:blipFill>
+                    <a:blip r:embed="rId5"/>
+                    <a:stretch>
+                      <a:fillRect/>
+                    </a:stretch>
+                  </pic:blipFill>
+                  <pic:spPr>
+                    <a:xfrm>
+                      <a:off x="0" y="0"/>
+                      <a:ext cx="5274310" cy="3481705"/>
+                    </a:xfrm>
+                    <a:prstGeom prst="rect">
+                      <a:avLst/>
+                    </a:prstGeom>
+                  </pic:spPr>
+                </pic:pic>
+              </a:graphicData>
+            </a:graphic>
+          </wp:inline>
+        </w:drawing>
+      </w:r>
+    </w:p>
+    <w:p>
+      <w:pPr>
         <w:rPr>
           <w:rFonts w:hint="eastAsia"/>
         </w:rPr>
@@ -2135,6 +2274,34 @@
       <w:ind w:firstLineChars="200" w:firstLine="420"/>
     </w:pPr>
   </w:style>
+  <w:style w:type="paragraph" w:styleId="BalloonText">
+    <w:name w:val="Balloon Text"/>
+    <w:basedOn w:val="Normal"/>
+    <w:link w:val="BalloonTextChar"/>
+    <w:uiPriority w:val="99"/>
+    <w:semiHidden/>
+    <w:unhideWhenUsed/>
+    <w:rsid w:val="004C0987"/>
+    <w:pPr>
+      <w:spacing w:after="0" w:line="240" w:lineRule="auto"/>
+    </w:pPr>
+    <w:rPr>
+      <w:sz w:val="18"/>
+      <w:szCs w:val="18"/>
+    </w:rPr>
+  </w:style>
+  <w:style w:type="character" w:customStyle="1" w:styleId="BalloonTextChar">
+    <w:name w:val="Balloon Text Char"/>
+    <w:basedOn w:val="DefaultParagraphFont"/>
+    <w:link w:val="BalloonText"/>
+    <w:uiPriority w:val="99"/>
+    <w:semiHidden/>
+    <w:rsid w:val="004C0987"/>
+    <w:rPr>
+      <w:sz w:val="18"/>
+      <w:szCs w:val="18"/>
+    </w:rPr>
+  </w:style>
 </w:styles>
 </file>
 

</xml_diff>

<commit_message>
v51, improve T1 display, restrict TMS target point on surface
</commit_message>
<xml_diff>
--- a/gui/manual/修改记录.docx
+++ b/gui/manual/修改记录.docx
@@ -33,10 +33,23 @@
     </w:p>
     <w:p>
       <w:pPr>
+        <w:rPr>
+          <w:rFonts w:hint="eastAsia"/>
+        </w:rPr>
+      </w:pPr>
+      <w:r>
+        <w:rPr>
+          <w:rFonts w:hint="eastAsia"/>
+        </w:rPr>
+        <w:t>（按时间倒序）</w:t>
+      </w:r>
+    </w:p>
+    <w:p>
+      <w:pPr>
         <w:pStyle w:val="Heading1"/>
       </w:pPr>
       <w:r>
-        <w:t>2019年1月22日星期二</w:t>
+        <w:t>2019年3月15日星期五</w:t>
       </w:r>
     </w:p>
     <w:p>
@@ -47,217 +60,7 @@
         <w:rPr>
           <w:rFonts w:hint="eastAsia"/>
         </w:rPr>
-        <w:t>添加防御代码</w:t>
-      </w:r>
-    </w:p>
-    <w:p>
-      <w:pPr>
-        <w:pStyle w:val="ListParagraph"/>
-        <w:numPr>
-          <w:ilvl w:val="0"/>
-          <w:numId w:val="3"/>
-        </w:numPr>
-        <w:ind w:firstLineChars="0"/>
-      </w:pPr>
-      <w:r>
-        <w:rPr>
-          <w:rFonts w:hint="eastAsia"/>
-        </w:rPr>
-        <w:t>在新数据选择部分，现在程序将对</w:t>
-      </w:r>
-      <w:r>
-        <w:rPr>
-          <w:rFonts w:hint="eastAsia"/>
-        </w:rPr>
-        <w:t>所选</w:t>
-      </w:r>
-      <w:r>
-        <w:rPr>
-          <w:rFonts w:hint="eastAsia"/>
-        </w:rPr>
-        <w:t>目录内容进行智能判断。</w:t>
-      </w:r>
-    </w:p>
-    <w:p>
-      <w:pPr>
-        <w:pStyle w:val="ListParagraph"/>
-        <w:numPr>
-          <w:ilvl w:val="0"/>
-          <w:numId w:val="3"/>
-        </w:numPr>
-        <w:ind w:left="851" w:firstLineChars="0"/>
-      </w:pPr>
-      <w:r>
-        <w:rPr>
-          <w:rFonts w:hint="eastAsia"/>
-        </w:rPr>
-        <w:t>若所选目录为空，则提示空目录错误：</w:t>
-      </w:r>
-      <w:r>
-        <w:rPr>
-          <w:color w:val="FF0000"/>
-        </w:rPr>
-        <w:t>'Empty folder selected. please check!'</w:t>
-      </w:r>
-    </w:p>
-    <w:p>
-      <w:pPr>
-        <w:pStyle w:val="ListParagraph"/>
-        <w:numPr>
-          <w:ilvl w:val="0"/>
-          <w:numId w:val="3"/>
-        </w:numPr>
-        <w:ind w:left="851" w:firstLineChars="0"/>
-      </w:pPr>
-      <w:r>
-        <w:rPr>
-          <w:rFonts w:hint="eastAsia"/>
-        </w:rPr>
-        <w:t>若程序无法将所选文件</w:t>
-      </w:r>
-      <w:r>
-        <w:rPr>
-          <w:rFonts w:hint="eastAsia"/>
-        </w:rPr>
-        <w:t>中的第一个文件</w:t>
-      </w:r>
-      <w:r>
-        <w:rPr>
-          <w:rFonts w:hint="eastAsia"/>
-        </w:rPr>
-        <w:t>解析为D</w:t>
-      </w:r>
-      <w:r>
-        <w:t>ICOM</w:t>
-      </w:r>
-      <w:r>
-        <w:rPr>
-          <w:rFonts w:hint="eastAsia"/>
-        </w:rPr>
-        <w:t>格式，则提示文件格式错误：</w:t>
-      </w:r>
-      <w:r>
-        <w:rPr>
-          <w:color w:val="FF0000"/>
-        </w:rPr>
-        <w:t>'Wrong DICOM files, please check!'</w:t>
-      </w:r>
-      <w:r>
-        <w:rPr>
-          <w:rFonts w:hint="eastAsia"/>
-        </w:rPr>
-        <w:t>。</w:t>
-      </w:r>
-      <w:r>
-        <w:rPr>
-          <w:rFonts w:hint="eastAsia"/>
-        </w:rPr>
-        <w:t>（</w:t>
-      </w:r>
-      <w:r>
-        <w:rPr>
-          <w:rFonts w:hint="eastAsia"/>
-        </w:rPr>
-        <w:t>注意，用户仍需自行保证数据的完整性</w:t>
-      </w:r>
-      <w:r>
-        <w:rPr>
-          <w:rFonts w:hint="eastAsia"/>
-        </w:rPr>
-        <w:t>，否则，</w:t>
-      </w:r>
-      <w:r>
-        <w:rPr>
-          <w:rFonts w:hint="eastAsia"/>
-        </w:rPr>
-        <w:t>激活</w:t>
-      </w:r>
-      <w:r>
-        <w:rPr>
-          <w:rFonts w:hint="eastAsia"/>
-        </w:rPr>
-        <w:t>分析将无法顺利进行</w:t>
-      </w:r>
-      <w:r>
-        <w:rPr>
-          <w:rFonts w:hint="eastAsia"/>
-        </w:rPr>
-        <w:t>。</w:t>
-      </w:r>
-      <w:r>
-        <w:rPr>
-          <w:rFonts w:hint="eastAsia"/>
-        </w:rPr>
-        <w:t>）</w:t>
-      </w:r>
-    </w:p>
-    <w:p>
-      <w:pPr>
-        <w:pStyle w:val="ListParagraph"/>
-        <w:numPr>
-          <w:ilvl w:val="0"/>
-          <w:numId w:val="3"/>
-        </w:numPr>
-        <w:ind w:left="851" w:firstLineChars="0"/>
-      </w:pPr>
-      <w:r>
-        <w:rPr>
-          <w:rFonts w:hint="eastAsia"/>
-        </w:rPr>
-        <w:t>如遇错误，程序</w:t>
-      </w:r>
-      <w:r>
-        <w:rPr>
-          <w:rFonts w:hint="eastAsia"/>
-        </w:rPr>
-        <w:t>将</w:t>
-      </w:r>
-      <w:r>
-        <w:rPr>
-          <w:rFonts w:hint="eastAsia"/>
-        </w:rPr>
-        <w:t>无法继续进行，需要用户重新选择正确的目录，才可继续</w:t>
-      </w:r>
-      <w:r>
-        <w:rPr>
-          <w:rFonts w:hint="eastAsia"/>
-        </w:rPr>
-        <w:t>。</w:t>
-      </w:r>
-    </w:p>
-    <w:p>
-      <w:pPr>
-        <w:pStyle w:val="ListParagraph"/>
-        <w:numPr>
-          <w:ilvl w:val="0"/>
-          <w:numId w:val="3"/>
-        </w:numPr>
-        <w:ind w:left="851" w:firstLineChars="0"/>
-      </w:pPr>
-      <w:r>
-        <w:rPr>
-          <w:rFonts w:hint="eastAsia"/>
-        </w:rPr>
-        <w:t>涉及文件：</w:t>
-      </w:r>
-      <w:proofErr w:type="spellStart"/>
-      <w:r>
-        <w:t>files_selection.m</w:t>
-      </w:r>
-      <w:proofErr w:type="spellEnd"/>
-      <w:r>
-        <w:t xml:space="preserve">  gui2_welcome.m</w:t>
-      </w:r>
-    </w:p>
-    <w:p>
-      <w:pPr>
-        <w:pStyle w:val="Heading2"/>
-      </w:pPr>
-      <w:r>
-        <w:rPr>
-          <w:rFonts w:hint="eastAsia"/>
-        </w:rPr>
-        <w:t>修复已知的兼容性问题</w:t>
+        <w:t>功能改进</w:t>
       </w:r>
     </w:p>
     <w:p>
@@ -273,223 +76,7 @@
         <w:rPr>
           <w:rFonts w:hint="eastAsia"/>
         </w:rPr>
-        <w:t>不兼容性：M</w:t>
-      </w:r>
-      <w:r>
-        <w:t>ATLAB 2014</w:t>
-      </w:r>
-      <w:r>
-        <w:rPr>
-          <w:rFonts w:hint="eastAsia"/>
-        </w:rPr>
-        <w:t>a</w:t>
-      </w:r>
-      <w:r>
-        <w:t xml:space="preserve"> </w:t>
-      </w:r>
-      <w:r>
-        <w:rPr>
-          <w:rFonts w:hint="eastAsia"/>
-        </w:rPr>
-        <w:t>版本绘图工具仅接受RGB三通道</w:t>
-      </w:r>
-      <w:r>
-        <w:rPr>
-          <w:rFonts w:hint="eastAsia"/>
-        </w:rPr>
-        <w:t>值</w:t>
-      </w:r>
-      <w:r>
-        <w:rPr>
-          <w:rFonts w:hint="eastAsia"/>
-        </w:rPr>
-        <w:t>，不支持A通道</w:t>
-      </w:r>
-      <w:r>
-        <w:rPr>
-          <w:rFonts w:hint="eastAsia"/>
-        </w:rPr>
-        <w:t>。</w:t>
-      </w:r>
-    </w:p>
-    <w:p>
-      <w:pPr>
-        <w:pStyle w:val="ListParagraph"/>
-        <w:numPr>
-          <w:ilvl w:val="0"/>
-          <w:numId w:val="4"/>
-        </w:numPr>
-        <w:ind w:left="851" w:firstLineChars="0"/>
-      </w:pPr>
-      <w:r>
-        <w:rPr>
-          <w:rFonts w:hint="eastAsia"/>
-        </w:rPr>
-        <w:t>修改方</w:t>
-      </w:r>
-      <w:r>
-        <w:rPr>
-          <w:rFonts w:hint="eastAsia"/>
-        </w:rPr>
-        <w:t>案</w:t>
-      </w:r>
-      <w:r>
-        <w:rPr>
-          <w:rFonts w:hint="eastAsia"/>
-        </w:rPr>
-        <w:t>：将原程序的RGBA颜色均修改为RGB颜色。</w:t>
-      </w:r>
-    </w:p>
-    <w:p>
-      <w:pPr>
-        <w:pStyle w:val="ListParagraph"/>
-        <w:numPr>
-          <w:ilvl w:val="0"/>
-          <w:numId w:val="4"/>
-        </w:numPr>
-        <w:ind w:left="851" w:firstLineChars="0"/>
-      </w:pPr>
-      <w:r>
-        <w:rPr>
-          <w:rFonts w:hint="eastAsia"/>
-        </w:rPr>
-        <w:t>涉及文件：</w:t>
-      </w:r>
-      <w:proofErr w:type="spellStart"/>
-      <w:r>
-        <w:rPr>
-          <w:rFonts w:hint="eastAsia"/>
-        </w:rPr>
-        <w:t>f</w:t>
-      </w:r>
-      <w:r>
-        <w:t>un_plot_artificial.m</w:t>
-      </w:r>
-      <w:proofErr w:type="spellEnd"/>
-      <w:r>
-        <w:t xml:space="preserve">  </w:t>
-      </w:r>
-      <w:proofErr w:type="spellStart"/>
-      <w:r>
-        <w:t>fun_findmax_amy.m</w:t>
-      </w:r>
-      <w:proofErr w:type="spellEnd"/>
-    </w:p>
-    <w:p>
-      <w:pPr>
-        <w:pStyle w:val="Heading1"/>
-      </w:pPr>
-      <w:r>
-        <w:t>2019年1月2</w:t>
-      </w:r>
-      <w:r>
-        <w:rPr>
-          <w:rFonts w:hint="eastAsia"/>
-        </w:rPr>
-        <w:t>3</w:t>
-      </w:r>
-      <w:r>
-        <w:t>日星期</w:t>
-      </w:r>
-      <w:r>
-        <w:rPr>
-          <w:rFonts w:hint="eastAsia"/>
-        </w:rPr>
-        <w:t>三</w:t>
-      </w:r>
-    </w:p>
-    <w:p>
-      <w:pPr>
-        <w:pStyle w:val="Heading2"/>
-      </w:pPr>
-      <w:r>
-        <w:rPr>
-          <w:rFonts w:hint="eastAsia"/>
-        </w:rPr>
-        <w:t>配置文件修改</w:t>
-      </w:r>
-    </w:p>
-    <w:p>
-      <w:pPr>
-        <w:pStyle w:val="ListParagraph"/>
-        <w:numPr>
-          <w:ilvl w:val="0"/>
-          <w:numId w:val="3"/>
-        </w:numPr>
-        <w:ind w:firstLineChars="0"/>
-      </w:pPr>
-      <w:r>
-        <w:t>DLPFC</w:t>
-      </w:r>
-      <w:r>
-        <w:rPr>
-          <w:rFonts w:hint="eastAsia"/>
-        </w:rPr>
-        <w:t>脑区的模板改成只用左脑。</w:t>
-      </w:r>
-    </w:p>
-    <w:p>
-      <w:pPr>
-        <w:pStyle w:val="ListParagraph"/>
-        <w:numPr>
-          <w:ilvl w:val="0"/>
-          <w:numId w:val="3"/>
-        </w:numPr>
-        <w:ind w:left="851" w:firstLineChars="0"/>
-      </w:pPr>
-      <w:r>
-        <w:rPr>
-          <w:rFonts w:hint="eastAsia"/>
-        </w:rPr>
-        <w:t>使用</w:t>
-      </w:r>
-      <w:proofErr w:type="spellStart"/>
-      <w:r>
-        <w:rPr>
-          <w:rFonts w:hint="eastAsia"/>
-        </w:rPr>
-        <w:t>w</w:t>
-      </w:r>
-      <w:r>
-        <w:t>fu_atlas</w:t>
-      </w:r>
-      <w:proofErr w:type="spellEnd"/>
-      <w:r>
-        <w:rPr>
-          <w:rFonts w:hint="eastAsia"/>
-        </w:rPr>
-        <w:t>工具制作模板R</w:t>
-      </w:r>
-      <w:r>
-        <w:t>OI</w:t>
-      </w:r>
-      <w:r>
-        <w:rPr>
-          <w:rFonts w:hint="eastAsia"/>
-        </w:rPr>
-        <w:t>文件，选取脑区为B</w:t>
-      </w:r>
-      <w:r>
-        <w:t>A</w:t>
-      </w:r>
-      <w:r>
-        <w:rPr>
-          <w:rFonts w:hint="eastAsia"/>
-        </w:rPr>
-        <w:t>8、9、10及46区脑区部分。</w:t>
-      </w:r>
-      <w:bookmarkStart w:id="0" w:name="_GoBack"/>
-      <w:bookmarkEnd w:id="0"/>
-    </w:p>
-    <w:p>
-      <w:pPr>
-        <w:pStyle w:val="Heading2"/>
-      </w:pPr>
-      <w:r>
-        <w:rPr>
-          <w:rFonts w:hint="eastAsia"/>
-        </w:rPr>
-        <w:t>修复已知的兼容性问题</w:t>
+        <w:t>改进了T1模板，脑结构更加清晰。</w:t>
       </w:r>
     </w:p>
     <w:p>
@@ -505,122 +92,20 @@
         <w:rPr>
           <w:rFonts w:hint="eastAsia"/>
         </w:rPr>
-        <w:t>不兼容性：M</w:t>
-      </w:r>
-      <w:r>
-        <w:t>ATLAB 2014</w:t>
-      </w:r>
-      <w:r>
-        <w:rPr>
-          <w:rFonts w:hint="eastAsia"/>
-        </w:rPr>
-        <w:t>a</w:t>
-      </w:r>
-      <w:r>
-        <w:t xml:space="preserve"> </w:t>
-      </w:r>
-      <w:r>
-        <w:rPr>
-          <w:rFonts w:hint="eastAsia"/>
-        </w:rPr>
-        <w:t>版本调用图像成员变量需要使用g</w:t>
-      </w:r>
-      <w:r>
-        <w:t>et()</w:t>
-      </w:r>
-      <w:r>
-        <w:rPr>
-          <w:rFonts w:hint="eastAsia"/>
-        </w:rPr>
-        <w:t>函数。</w:t>
+        <w:t>改进了个体TMS靶点探测功能</w:t>
+      </w:r>
+      <w:r>
+        <w:rPr>
+          <w:rFonts w:hint="eastAsia"/>
+        </w:rPr>
+        <w:t>：</w:t>
       </w:r>
     </w:p>
     <w:p>
       <w:pPr>
         <w:pStyle w:val="ListParagraph"/>
         <w:numPr>
-          <w:ilvl w:val="0"/>
-          <w:numId w:val="4"/>
-        </w:numPr>
-        <w:ind w:left="851" w:firstLineChars="0"/>
-      </w:pPr>
-      <w:r>
-        <w:rPr>
-          <w:rFonts w:hint="eastAsia"/>
-        </w:rPr>
-        <w:t>修改方案：调用图像成员变量时使用g</w:t>
-      </w:r>
-      <w:r>
-        <w:t>et()</w:t>
-      </w:r>
-      <w:r>
-        <w:rPr>
-          <w:rFonts w:hint="eastAsia"/>
-        </w:rPr>
-        <w:t>函数，而不是直接赋值。</w:t>
-      </w:r>
-    </w:p>
-    <w:p>
-      <w:pPr>
-        <w:pStyle w:val="ListParagraph"/>
-        <w:numPr>
-          <w:ilvl w:val="0"/>
-          <w:numId w:val="4"/>
-        </w:numPr>
-        <w:ind w:left="851" w:firstLineChars="0"/>
-      </w:pPr>
-      <w:r>
-        <w:rPr>
-          <w:rFonts w:hint="eastAsia"/>
-        </w:rPr>
-        <w:t>涉及文件：</w:t>
-      </w:r>
-      <w:proofErr w:type="spellStart"/>
-      <w:r>
-        <w:rPr>
-          <w:rFonts w:hint="eastAsia"/>
-        </w:rPr>
-        <w:t>f</w:t>
-      </w:r>
-      <w:r>
-        <w:t>un_</w:t>
-      </w:r>
-      <w:r>
-        <w:rPr>
-          <w:rFonts w:hint="eastAsia"/>
-        </w:rPr>
-        <w:t>d</w:t>
-      </w:r>
-      <w:r>
-        <w:t>raw_overlay.m</w:t>
-      </w:r>
-      <w:proofErr w:type="spellEnd"/>
-    </w:p>
-    <w:p>
-      <w:pPr>
-        <w:pStyle w:val="Heading1"/>
-      </w:pPr>
-      <w:r>
-        <w:lastRenderedPageBreak/>
-        <w:t>2019年3月12日星期二</w:t>
-      </w:r>
-    </w:p>
-    <w:p>
-      <w:pPr>
-        <w:pStyle w:val="Heading2"/>
-      </w:pPr>
-      <w:r>
-        <w:rPr>
-          <w:rFonts w:hint="eastAsia"/>
-        </w:rPr>
-        <w:t>BUG修复</w:t>
-      </w:r>
-    </w:p>
-    <w:p>
-      <w:pPr>
-        <w:pStyle w:val="ListParagraph"/>
-        <w:numPr>
-          <w:ilvl w:val="0"/>
+          <w:ilvl w:val="1"/>
           <w:numId w:val="4"/>
         </w:numPr>
         <w:ind w:firstLineChars="0"/>
@@ -629,34 +114,32 @@
         <w:rPr>
           <w:rFonts w:hint="eastAsia"/>
         </w:rPr>
-        <w:t>修复了当历史文件多于一个时无法在列表中正常显示的b</w:t>
-      </w:r>
-      <w:r>
-        <w:t>ug</w:t>
-      </w:r>
-      <w:r>
-        <w:rPr>
-          <w:rFonts w:hint="eastAsia"/>
-        </w:rPr>
-        <w:t>，现在可以正常显示多个历史文件了。</w:t>
-      </w:r>
-    </w:p>
-    <w:p>
-      <w:pPr>
-        <w:pStyle w:val="Heading2"/>
-      </w:pPr>
-      <w:r>
-        <w:rPr>
-          <w:rFonts w:hint="eastAsia"/>
-        </w:rPr>
-        <w:t>性能提升</w:t>
+        <w:t>现在的</w:t>
+      </w:r>
+      <w:r>
+        <w:rPr>
+          <w:rFonts w:hint="eastAsia"/>
+        </w:rPr>
+        <w:t>定位方法</w:t>
+      </w:r>
+      <w:r>
+        <w:rPr>
+          <w:rFonts w:hint="eastAsia"/>
+        </w:rPr>
+        <w:t>空间分辨率更高</w:t>
+      </w:r>
+      <w:r>
+        <w:rPr>
+          <w:rFonts w:hint="eastAsia"/>
+        </w:rPr>
+        <w:t>。</w:t>
       </w:r>
     </w:p>
     <w:p>
       <w:pPr>
         <w:pStyle w:val="ListParagraph"/>
         <w:numPr>
-          <w:ilvl w:val="0"/>
+          <w:ilvl w:val="1"/>
           <w:numId w:val="4"/>
         </w:numPr>
         <w:ind w:firstLineChars="0"/>
@@ -665,43 +148,25 @@
         <w:rPr>
           <w:rFonts w:hint="eastAsia"/>
         </w:rPr>
-        <w:t>对于已经预处理过的数据，提升了文件读取效率，约1秒内可以结束预处理阶段。</w:t>
-      </w:r>
-    </w:p>
-    <w:p>
-      <w:pPr>
-        <w:pStyle w:val="Heading2"/>
-      </w:pPr>
-      <w:r>
-        <w:rPr>
-          <w:rFonts w:hint="eastAsia"/>
-        </w:rPr>
-        <w:t>功能修改</w:t>
-      </w:r>
-    </w:p>
-    <w:p>
-      <w:pPr>
-        <w:pStyle w:val="ListParagraph"/>
-        <w:numPr>
-          <w:ilvl w:val="0"/>
-          <w:numId w:val="4"/>
-        </w:numPr>
-        <w:ind w:firstLineChars="0"/>
-      </w:pPr>
-      <w:r>
-        <w:rPr>
-          <w:rFonts w:hint="eastAsia"/>
-        </w:rPr>
-        <w:t>更改了R</w:t>
-      </w:r>
-      <w:r>
-        <w:t>OI</w:t>
-      </w:r>
-      <w:r>
-        <w:rPr>
-          <w:rFonts w:hint="eastAsia"/>
-        </w:rPr>
-        <w:t>设置，目前是使用Brodmann</w:t>
+        <w:t>TMS靶点</w:t>
+      </w:r>
+      <w:r>
+        <w:rPr>
+          <w:rFonts w:hint="eastAsia"/>
+        </w:rPr>
+        <w:t>ROI</w:t>
+      </w:r>
+      <w:r>
+        <w:rPr>
+          <w:rFonts w:hint="eastAsia"/>
+        </w:rPr>
+        <w:t>在</w:t>
+      </w:r>
+      <w:r>
+        <w:rPr>
+          <w:rFonts w:hint="eastAsia"/>
+        </w:rPr>
+        <w:t>Brodmann</w:t>
       </w:r>
       <w:r>
         <w:t xml:space="preserve"> </w:t>
@@ -710,37 +175,54 @@
         <w:rPr>
           <w:rFonts w:hint="eastAsia"/>
         </w:rPr>
-        <w:t>9</w:t>
-      </w:r>
-      <w:r>
-        <w:t xml:space="preserve"> </w:t>
-      </w:r>
-      <w:r>
-        <w:rPr>
-          <w:rFonts w:hint="eastAsia"/>
-        </w:rPr>
-        <w:t>和 46</w:t>
-      </w:r>
-      <w:r>
-        <w:t xml:space="preserve"> </w:t>
-      </w:r>
-      <w:r>
-        <w:rPr>
-          <w:rFonts w:hint="eastAsia"/>
-        </w:rPr>
-        <w:t>区。</w:t>
-      </w:r>
-    </w:p>
-    <w:p>
+        <w:t>46</w:t>
+      </w:r>
+      <w:r>
+        <w:rPr>
+          <w:rFonts w:hint="eastAsia"/>
+        </w:rPr>
+        <w:t>之内</w:t>
+      </w:r>
+      <w:r>
+        <w:rPr>
+          <w:rFonts w:hint="eastAsia"/>
+        </w:rPr>
+        <w:t>，且</w:t>
+      </w:r>
+      <w:r>
+        <w:rPr>
+          <w:rFonts w:hint="eastAsia"/>
+        </w:rPr>
+        <w:t>更加能够紧贴</w:t>
+      </w:r>
+      <w:r>
+        <w:rPr>
+          <w:rFonts w:hint="eastAsia"/>
+        </w:rPr>
+        <w:t>头皮</w:t>
+      </w:r>
+      <w:r>
+        <w:rPr>
+          <w:rFonts w:hint="eastAsia"/>
+        </w:rPr>
+        <w:t>。</w:t>
+      </w:r>
+      <w:bookmarkStart w:id="0" w:name="_GoBack"/>
+      <w:bookmarkEnd w:id="0"/>
+    </w:p>
+    <w:p>
+      <w:pPr>
+        <w:jc w:val="center"/>
+      </w:pPr>
       <w:r>
         <w:rPr>
           <w:noProof/>
         </w:rPr>
         <w:drawing>
-          <wp:inline distT="0" distB="0" distL="0" distR="0" wp14:anchorId="61F95376" wp14:editId="28C02282">
-            <wp:extent cx="5274310" cy="3481705"/>
-            <wp:effectExtent l="0" t="0" r="2540" b="4445"/>
-            <wp:docPr id="1" name="Picture 1"/>
+          <wp:inline distT="0" distB="0" distL="0" distR="0" wp14:anchorId="3293FCF9" wp14:editId="256A1EB0">
+            <wp:extent cx="5274310" cy="3481070"/>
+            <wp:effectExtent l="0" t="0" r="2540" b="5080"/>
+            <wp:docPr id="7" name="Picture 7"/>
             <wp:cNvGraphicFramePr>
               <a:graphicFrameLocks xmlns:a="http://schemas.openxmlformats.org/drawingml/2006/main" noChangeAspect="1"/>
             </wp:cNvGraphicFramePr>
@@ -760,6 +242,194 @@
                   <pic:spPr>
                     <a:xfrm>
                       <a:off x="0" y="0"/>
+                      <a:ext cx="5274310" cy="3481070"/>
+                    </a:xfrm>
+                    <a:prstGeom prst="rect">
+                      <a:avLst/>
+                    </a:prstGeom>
+                  </pic:spPr>
+                </pic:pic>
+              </a:graphicData>
+            </a:graphic>
+          </wp:inline>
+        </w:drawing>
+      </w:r>
+    </w:p>
+    <w:p>
+      <w:r>
+        <w:br w:type="page"/>
+      </w:r>
+    </w:p>
+    <w:p>
+      <w:pPr>
+        <w:pStyle w:val="Heading1"/>
+      </w:pPr>
+      <w:r>
+        <w:lastRenderedPageBreak/>
+        <w:t>2019年3月12日星期二</w:t>
+      </w:r>
+    </w:p>
+    <w:p>
+      <w:pPr>
+        <w:pStyle w:val="Heading2"/>
+      </w:pPr>
+      <w:r>
+        <w:rPr>
+          <w:rFonts w:hint="eastAsia"/>
+        </w:rPr>
+        <w:t>BUG修复</w:t>
+      </w:r>
+    </w:p>
+    <w:p>
+      <w:pPr>
+        <w:pStyle w:val="ListParagraph"/>
+        <w:numPr>
+          <w:ilvl w:val="0"/>
+          <w:numId w:val="4"/>
+        </w:numPr>
+        <w:ind w:firstLineChars="0"/>
+      </w:pPr>
+      <w:r>
+        <w:rPr>
+          <w:rFonts w:hint="eastAsia"/>
+        </w:rPr>
+        <w:t>修复了当历史文件多于一个时无法在列表中正常显示的b</w:t>
+      </w:r>
+      <w:r>
+        <w:t>ug</w:t>
+      </w:r>
+      <w:r>
+        <w:rPr>
+          <w:rFonts w:hint="eastAsia"/>
+        </w:rPr>
+        <w:t>，现在可以正常显示多个历史文件了。</w:t>
+      </w:r>
+    </w:p>
+    <w:p>
+      <w:pPr>
+        <w:pStyle w:val="Heading2"/>
+      </w:pPr>
+      <w:r>
+        <w:rPr>
+          <w:rFonts w:hint="eastAsia"/>
+        </w:rPr>
+        <w:t>性能提升</w:t>
+      </w:r>
+    </w:p>
+    <w:p>
+      <w:pPr>
+        <w:pStyle w:val="ListParagraph"/>
+        <w:numPr>
+          <w:ilvl w:val="0"/>
+          <w:numId w:val="4"/>
+        </w:numPr>
+        <w:ind w:firstLineChars="0"/>
+      </w:pPr>
+      <w:r>
+        <w:rPr>
+          <w:rFonts w:hint="eastAsia"/>
+        </w:rPr>
+        <w:t>对于已经预处理过的数据，提升了文件读取效率，约1秒内可以结束预处理阶段。</w:t>
+      </w:r>
+    </w:p>
+    <w:p>
+      <w:pPr>
+        <w:pStyle w:val="Heading2"/>
+      </w:pPr>
+      <w:r>
+        <w:rPr>
+          <w:rFonts w:hint="eastAsia"/>
+        </w:rPr>
+        <w:t>功能</w:t>
+      </w:r>
+      <w:r>
+        <w:rPr>
+          <w:rFonts w:hint="eastAsia"/>
+        </w:rPr>
+        <w:t>改进</w:t>
+      </w:r>
+    </w:p>
+    <w:p>
+      <w:pPr>
+        <w:pStyle w:val="ListParagraph"/>
+        <w:numPr>
+          <w:ilvl w:val="0"/>
+          <w:numId w:val="4"/>
+        </w:numPr>
+        <w:ind w:firstLineChars="0"/>
+      </w:pPr>
+      <w:r>
+        <w:rPr>
+          <w:rFonts w:hint="eastAsia"/>
+        </w:rPr>
+        <w:t>更改了R</w:t>
+      </w:r>
+      <w:r>
+        <w:t>OI</w:t>
+      </w:r>
+      <w:r>
+        <w:rPr>
+          <w:rFonts w:hint="eastAsia"/>
+        </w:rPr>
+        <w:t>设置，目前是使用Brodmann</w:t>
+      </w:r>
+      <w:r>
+        <w:t xml:space="preserve"> </w:t>
+      </w:r>
+      <w:r>
+        <w:rPr>
+          <w:rFonts w:hint="eastAsia"/>
+        </w:rPr>
+        <w:t>9</w:t>
+      </w:r>
+      <w:r>
+        <w:t xml:space="preserve"> </w:t>
+      </w:r>
+      <w:r>
+        <w:rPr>
+          <w:rFonts w:hint="eastAsia"/>
+        </w:rPr>
+        <w:t>和 46</w:t>
+      </w:r>
+      <w:r>
+        <w:t xml:space="preserve"> </w:t>
+      </w:r>
+      <w:r>
+        <w:rPr>
+          <w:rFonts w:hint="eastAsia"/>
+        </w:rPr>
+        <w:t>区。</w:t>
+      </w:r>
+    </w:p>
+    <w:p>
+      <w:r>
+        <w:rPr>
+          <w:noProof/>
+        </w:rPr>
+        <w:drawing>
+          <wp:inline distT="0" distB="0" distL="0" distR="0" wp14:anchorId="47D41201" wp14:editId="2DC37AFE">
+            <wp:extent cx="5274310" cy="3481705"/>
+            <wp:effectExtent l="0" t="0" r="2540" b="4445"/>
+            <wp:docPr id="1" name="Picture 1"/>
+            <wp:cNvGraphicFramePr>
+              <a:graphicFrameLocks xmlns:a="http://schemas.openxmlformats.org/drawingml/2006/main" noChangeAspect="1"/>
+            </wp:cNvGraphicFramePr>
+            <a:graphic xmlns:a="http://schemas.openxmlformats.org/drawingml/2006/main">
+              <a:graphicData uri="http://schemas.openxmlformats.org/drawingml/2006/picture">
+                <pic:pic xmlns:pic="http://schemas.openxmlformats.org/drawingml/2006/picture">
+                  <pic:nvPicPr>
+                    <pic:cNvPr id="1" name=""/>
+                    <pic:cNvPicPr/>
+                  </pic:nvPicPr>
+                  <pic:blipFill>
+                    <a:blip r:embed="rId6"/>
+                    <a:stretch>
+                      <a:fillRect/>
+                    </a:stretch>
+                  </pic:blipFill>
+                  <pic:spPr>
+                    <a:xfrm>
+                      <a:off x="0" y="0"/>
                       <a:ext cx="5274310" cy="3481705"/>
                     </a:xfrm>
                     <a:prstGeom prst="rect">
@@ -774,11 +444,579 @@
       </w:r>
     </w:p>
     <w:p>
-      <w:pPr>
-        <w:rPr>
-          <w:rFonts w:hint="eastAsia"/>
-        </w:rPr>
-      </w:pPr>
+      <w:r>
+        <w:br w:type="page"/>
+      </w:r>
+    </w:p>
+    <w:p>
+      <w:pPr>
+        <w:pStyle w:val="Heading1"/>
+      </w:pPr>
+      <w:r>
+        <w:lastRenderedPageBreak/>
+        <w:t>2019年1月2</w:t>
+      </w:r>
+      <w:r>
+        <w:rPr>
+          <w:rFonts w:hint="eastAsia"/>
+        </w:rPr>
+        <w:t>3</w:t>
+      </w:r>
+      <w:r>
+        <w:t>日星期</w:t>
+      </w:r>
+      <w:r>
+        <w:rPr>
+          <w:rFonts w:hint="eastAsia"/>
+        </w:rPr>
+        <w:t>三</w:t>
+      </w:r>
+    </w:p>
+    <w:p>
+      <w:pPr>
+        <w:pStyle w:val="Heading2"/>
+      </w:pPr>
+      <w:r>
+        <w:rPr>
+          <w:rFonts w:hint="eastAsia"/>
+        </w:rPr>
+        <w:t>配置文件修改</w:t>
+      </w:r>
+    </w:p>
+    <w:p>
+      <w:pPr>
+        <w:pStyle w:val="ListParagraph"/>
+        <w:numPr>
+          <w:ilvl w:val="0"/>
+          <w:numId w:val="3"/>
+        </w:numPr>
+        <w:ind w:firstLineChars="0"/>
+      </w:pPr>
+      <w:r>
+        <w:t>DLPFC</w:t>
+      </w:r>
+      <w:r>
+        <w:rPr>
+          <w:rFonts w:hint="eastAsia"/>
+        </w:rPr>
+        <w:t>脑区的模板改成只用左脑。</w:t>
+      </w:r>
+    </w:p>
+    <w:p>
+      <w:pPr>
+        <w:pStyle w:val="ListParagraph"/>
+        <w:numPr>
+          <w:ilvl w:val="0"/>
+          <w:numId w:val="3"/>
+        </w:numPr>
+        <w:ind w:left="851" w:firstLineChars="0"/>
+      </w:pPr>
+      <w:r>
+        <w:rPr>
+          <w:rFonts w:hint="eastAsia"/>
+        </w:rPr>
+        <w:t>使用</w:t>
+      </w:r>
+      <w:proofErr w:type="spellStart"/>
+      <w:r>
+        <w:rPr>
+          <w:rFonts w:hint="eastAsia"/>
+        </w:rPr>
+        <w:t>w</w:t>
+      </w:r>
+      <w:r>
+        <w:t>fu_atlas</w:t>
+      </w:r>
+      <w:proofErr w:type="spellEnd"/>
+      <w:r>
+        <w:rPr>
+          <w:rFonts w:hint="eastAsia"/>
+        </w:rPr>
+        <w:t>工具制作模板R</w:t>
+      </w:r>
+      <w:r>
+        <w:t>OI</w:t>
+      </w:r>
+      <w:r>
+        <w:rPr>
+          <w:rFonts w:hint="eastAsia"/>
+        </w:rPr>
+        <w:t>文件，选取脑区为B</w:t>
+      </w:r>
+      <w:r>
+        <w:t>A</w:t>
+      </w:r>
+      <w:r>
+        <w:rPr>
+          <w:rFonts w:hint="eastAsia"/>
+        </w:rPr>
+        <w:t>8、9、10及46区脑区部分。</w:t>
+      </w:r>
+    </w:p>
+    <w:p>
+      <w:pPr>
+        <w:pStyle w:val="Heading2"/>
+      </w:pPr>
+      <w:r>
+        <w:rPr>
+          <w:rFonts w:hint="eastAsia"/>
+        </w:rPr>
+        <w:t>修复已知的兼容性问题</w:t>
+      </w:r>
+    </w:p>
+    <w:p>
+      <w:pPr>
+        <w:pStyle w:val="ListParagraph"/>
+        <w:numPr>
+          <w:ilvl w:val="0"/>
+          <w:numId w:val="4"/>
+        </w:numPr>
+        <w:ind w:firstLineChars="0"/>
+      </w:pPr>
+      <w:r>
+        <w:rPr>
+          <w:rFonts w:hint="eastAsia"/>
+        </w:rPr>
+        <w:t>不兼容性：M</w:t>
+      </w:r>
+      <w:r>
+        <w:t>ATLAB 2014</w:t>
+      </w:r>
+      <w:r>
+        <w:rPr>
+          <w:rFonts w:hint="eastAsia"/>
+        </w:rPr>
+        <w:t>a</w:t>
+      </w:r>
+      <w:r>
+        <w:t xml:space="preserve"> </w:t>
+      </w:r>
+      <w:r>
+        <w:rPr>
+          <w:rFonts w:hint="eastAsia"/>
+        </w:rPr>
+        <w:t>版本调用图像成员变量需要使用g</w:t>
+      </w:r>
+      <w:r>
+        <w:t>et()</w:t>
+      </w:r>
+      <w:r>
+        <w:rPr>
+          <w:rFonts w:hint="eastAsia"/>
+        </w:rPr>
+        <w:t>函数。</w:t>
+      </w:r>
+    </w:p>
+    <w:p>
+      <w:pPr>
+        <w:pStyle w:val="ListParagraph"/>
+        <w:numPr>
+          <w:ilvl w:val="0"/>
+          <w:numId w:val="4"/>
+        </w:numPr>
+        <w:ind w:left="851" w:firstLineChars="0"/>
+      </w:pPr>
+      <w:r>
+        <w:rPr>
+          <w:rFonts w:hint="eastAsia"/>
+        </w:rPr>
+        <w:t>修改方案：调用图像成员变量时使用g</w:t>
+      </w:r>
+      <w:r>
+        <w:t>et()</w:t>
+      </w:r>
+      <w:r>
+        <w:rPr>
+          <w:rFonts w:hint="eastAsia"/>
+        </w:rPr>
+        <w:t>函数，而不是直接赋值。</w:t>
+      </w:r>
+    </w:p>
+    <w:p>
+      <w:pPr>
+        <w:pStyle w:val="ListParagraph"/>
+        <w:numPr>
+          <w:ilvl w:val="0"/>
+          <w:numId w:val="4"/>
+        </w:numPr>
+        <w:ind w:left="851" w:firstLineChars="0"/>
+      </w:pPr>
+      <w:r>
+        <w:rPr>
+          <w:rFonts w:hint="eastAsia"/>
+        </w:rPr>
+        <w:t>涉及文件：</w:t>
+      </w:r>
+      <w:proofErr w:type="spellStart"/>
+      <w:r>
+        <w:rPr>
+          <w:rFonts w:hint="eastAsia"/>
+        </w:rPr>
+        <w:t>f</w:t>
+      </w:r>
+      <w:r>
+        <w:t>un_</w:t>
+      </w:r>
+      <w:r>
+        <w:rPr>
+          <w:rFonts w:hint="eastAsia"/>
+        </w:rPr>
+        <w:t>d</w:t>
+      </w:r>
+      <w:r>
+        <w:t>raw_overlay.m</w:t>
+      </w:r>
+      <w:proofErr w:type="spellEnd"/>
+    </w:p>
+    <w:p>
+      <w:r>
+        <w:br w:type="page"/>
+      </w:r>
+    </w:p>
+    <w:p>
+      <w:pPr>
+        <w:pStyle w:val="Heading1"/>
+      </w:pPr>
+      <w:r>
+        <w:lastRenderedPageBreak/>
+        <w:t>2019年1月22日星期二</w:t>
+      </w:r>
+    </w:p>
+    <w:p>
+      <w:pPr>
+        <w:pStyle w:val="Heading2"/>
+      </w:pPr>
+      <w:r>
+        <w:rPr>
+          <w:rFonts w:hint="eastAsia"/>
+        </w:rPr>
+        <w:t>添加防御代码</w:t>
+      </w:r>
+    </w:p>
+    <w:p>
+      <w:pPr>
+        <w:pStyle w:val="ListParagraph"/>
+        <w:numPr>
+          <w:ilvl w:val="0"/>
+          <w:numId w:val="3"/>
+        </w:numPr>
+        <w:ind w:firstLineChars="0"/>
+      </w:pPr>
+      <w:r>
+        <w:rPr>
+          <w:rFonts w:hint="eastAsia"/>
+        </w:rPr>
+        <w:t>在新数据选择部分，现在程序将对</w:t>
+      </w:r>
+      <w:r>
+        <w:rPr>
+          <w:rFonts w:hint="eastAsia"/>
+        </w:rPr>
+        <w:t>所选</w:t>
+      </w:r>
+      <w:r>
+        <w:rPr>
+          <w:rFonts w:hint="eastAsia"/>
+        </w:rPr>
+        <w:t>目录内容进行智能判断。</w:t>
+      </w:r>
+    </w:p>
+    <w:p>
+      <w:pPr>
+        <w:pStyle w:val="ListParagraph"/>
+        <w:numPr>
+          <w:ilvl w:val="0"/>
+          <w:numId w:val="3"/>
+        </w:numPr>
+        <w:ind w:left="851" w:firstLineChars="0"/>
+      </w:pPr>
+      <w:r>
+        <w:rPr>
+          <w:rFonts w:hint="eastAsia"/>
+        </w:rPr>
+        <w:t>若所选目录为空，则提示空目录错误：</w:t>
+      </w:r>
+      <w:r>
+        <w:rPr>
+          <w:color w:val="FF0000"/>
+        </w:rPr>
+        <w:t>'Empty folder selected. please check!'</w:t>
+      </w:r>
+    </w:p>
+    <w:p>
+      <w:pPr>
+        <w:pStyle w:val="ListParagraph"/>
+        <w:numPr>
+          <w:ilvl w:val="0"/>
+          <w:numId w:val="3"/>
+        </w:numPr>
+        <w:ind w:left="851" w:firstLineChars="0"/>
+      </w:pPr>
+      <w:r>
+        <w:rPr>
+          <w:rFonts w:hint="eastAsia"/>
+        </w:rPr>
+        <w:t>若程序无法将所选文件</w:t>
+      </w:r>
+      <w:r>
+        <w:rPr>
+          <w:rFonts w:hint="eastAsia"/>
+        </w:rPr>
+        <w:t>中的第一个文件</w:t>
+      </w:r>
+      <w:r>
+        <w:rPr>
+          <w:rFonts w:hint="eastAsia"/>
+        </w:rPr>
+        <w:t>解析为D</w:t>
+      </w:r>
+      <w:r>
+        <w:t>ICOM</w:t>
+      </w:r>
+      <w:r>
+        <w:rPr>
+          <w:rFonts w:hint="eastAsia"/>
+        </w:rPr>
+        <w:t>格式，则提示文件格式错误：</w:t>
+      </w:r>
+      <w:r>
+        <w:rPr>
+          <w:color w:val="FF0000"/>
+        </w:rPr>
+        <w:t>'Wrong DICOM files, please check!'</w:t>
+      </w:r>
+      <w:r>
+        <w:rPr>
+          <w:rFonts w:hint="eastAsia"/>
+        </w:rPr>
+        <w:t>。</w:t>
+      </w:r>
+      <w:r>
+        <w:rPr>
+          <w:rFonts w:hint="eastAsia"/>
+        </w:rPr>
+        <w:t>（</w:t>
+      </w:r>
+      <w:r>
+        <w:rPr>
+          <w:rFonts w:hint="eastAsia"/>
+        </w:rPr>
+        <w:t>注意，用户仍需自行保证数据的完整性</w:t>
+      </w:r>
+      <w:r>
+        <w:rPr>
+          <w:rFonts w:hint="eastAsia"/>
+        </w:rPr>
+        <w:t>，否则，</w:t>
+      </w:r>
+      <w:r>
+        <w:rPr>
+          <w:rFonts w:hint="eastAsia"/>
+        </w:rPr>
+        <w:t>激活</w:t>
+      </w:r>
+      <w:r>
+        <w:rPr>
+          <w:rFonts w:hint="eastAsia"/>
+        </w:rPr>
+        <w:t>分析将无法顺利进行</w:t>
+      </w:r>
+      <w:r>
+        <w:rPr>
+          <w:rFonts w:hint="eastAsia"/>
+        </w:rPr>
+        <w:t>。</w:t>
+      </w:r>
+      <w:r>
+        <w:rPr>
+          <w:rFonts w:hint="eastAsia"/>
+        </w:rPr>
+        <w:t>）</w:t>
+      </w:r>
+    </w:p>
+    <w:p>
+      <w:pPr>
+        <w:pStyle w:val="ListParagraph"/>
+        <w:numPr>
+          <w:ilvl w:val="0"/>
+          <w:numId w:val="3"/>
+        </w:numPr>
+        <w:ind w:left="851" w:firstLineChars="0"/>
+      </w:pPr>
+      <w:r>
+        <w:rPr>
+          <w:rFonts w:hint="eastAsia"/>
+        </w:rPr>
+        <w:t>如遇错误，程序</w:t>
+      </w:r>
+      <w:r>
+        <w:rPr>
+          <w:rFonts w:hint="eastAsia"/>
+        </w:rPr>
+        <w:t>将</w:t>
+      </w:r>
+      <w:r>
+        <w:rPr>
+          <w:rFonts w:hint="eastAsia"/>
+        </w:rPr>
+        <w:t>无法继续进行，需要用户重新选择正确的目录，才可继续</w:t>
+      </w:r>
+      <w:r>
+        <w:rPr>
+          <w:rFonts w:hint="eastAsia"/>
+        </w:rPr>
+        <w:t>。</w:t>
+      </w:r>
+    </w:p>
+    <w:p>
+      <w:pPr>
+        <w:pStyle w:val="ListParagraph"/>
+        <w:numPr>
+          <w:ilvl w:val="0"/>
+          <w:numId w:val="3"/>
+        </w:numPr>
+        <w:ind w:left="851" w:firstLineChars="0"/>
+      </w:pPr>
+      <w:r>
+        <w:rPr>
+          <w:rFonts w:hint="eastAsia"/>
+        </w:rPr>
+        <w:t>涉及文件：</w:t>
+      </w:r>
+      <w:proofErr w:type="spellStart"/>
+      <w:r>
+        <w:t>files_selection.m</w:t>
+      </w:r>
+      <w:proofErr w:type="spellEnd"/>
+      <w:r>
+        <w:t xml:space="preserve">  gui2_welcome.m</w:t>
+      </w:r>
+    </w:p>
+    <w:p>
+      <w:pPr>
+        <w:pStyle w:val="Heading2"/>
+      </w:pPr>
+      <w:r>
+        <w:rPr>
+          <w:rFonts w:hint="eastAsia"/>
+        </w:rPr>
+        <w:t>修复已知的兼容性问题</w:t>
+      </w:r>
+    </w:p>
+    <w:p>
+      <w:pPr>
+        <w:pStyle w:val="ListParagraph"/>
+        <w:numPr>
+          <w:ilvl w:val="0"/>
+          <w:numId w:val="4"/>
+        </w:numPr>
+        <w:ind w:firstLineChars="0"/>
+      </w:pPr>
+      <w:r>
+        <w:rPr>
+          <w:rFonts w:hint="eastAsia"/>
+        </w:rPr>
+        <w:t>不兼容性：M</w:t>
+      </w:r>
+      <w:r>
+        <w:t>ATLAB 2014</w:t>
+      </w:r>
+      <w:r>
+        <w:rPr>
+          <w:rFonts w:hint="eastAsia"/>
+        </w:rPr>
+        <w:t>a</w:t>
+      </w:r>
+      <w:r>
+        <w:t xml:space="preserve"> </w:t>
+      </w:r>
+      <w:r>
+        <w:rPr>
+          <w:rFonts w:hint="eastAsia"/>
+        </w:rPr>
+        <w:t>版本绘图工具仅接受RGB三通道</w:t>
+      </w:r>
+      <w:r>
+        <w:rPr>
+          <w:rFonts w:hint="eastAsia"/>
+        </w:rPr>
+        <w:t>值</w:t>
+      </w:r>
+      <w:r>
+        <w:rPr>
+          <w:rFonts w:hint="eastAsia"/>
+        </w:rPr>
+        <w:t>，不支持A通道</w:t>
+      </w:r>
+      <w:r>
+        <w:rPr>
+          <w:rFonts w:hint="eastAsia"/>
+        </w:rPr>
+        <w:t>。</w:t>
+      </w:r>
+    </w:p>
+    <w:p>
+      <w:pPr>
+        <w:pStyle w:val="ListParagraph"/>
+        <w:numPr>
+          <w:ilvl w:val="0"/>
+          <w:numId w:val="4"/>
+        </w:numPr>
+        <w:ind w:left="851" w:firstLineChars="0"/>
+      </w:pPr>
+      <w:r>
+        <w:rPr>
+          <w:rFonts w:hint="eastAsia"/>
+        </w:rPr>
+        <w:t>修改方</w:t>
+      </w:r>
+      <w:r>
+        <w:rPr>
+          <w:rFonts w:hint="eastAsia"/>
+        </w:rPr>
+        <w:t>案</w:t>
+      </w:r>
+      <w:r>
+        <w:rPr>
+          <w:rFonts w:hint="eastAsia"/>
+        </w:rPr>
+        <w:t>：将原程序的RGBA颜色均修改为RGB颜色。</w:t>
+      </w:r>
+    </w:p>
+    <w:p>
+      <w:pPr>
+        <w:pStyle w:val="ListParagraph"/>
+        <w:numPr>
+          <w:ilvl w:val="0"/>
+          <w:numId w:val="4"/>
+        </w:numPr>
+        <w:ind w:left="851" w:firstLineChars="0"/>
+      </w:pPr>
+      <w:r>
+        <w:rPr>
+          <w:rFonts w:hint="eastAsia"/>
+        </w:rPr>
+        <w:t>涉及文件：</w:t>
+      </w:r>
+      <w:proofErr w:type="spellStart"/>
+      <w:r>
+        <w:rPr>
+          <w:rFonts w:hint="eastAsia"/>
+        </w:rPr>
+        <w:t>f</w:t>
+      </w:r>
+      <w:r>
+        <w:t>un_plot_artificial.m</w:t>
+      </w:r>
+      <w:proofErr w:type="spellEnd"/>
+      <w:r>
+        <w:t xml:space="preserve">  </w:t>
+      </w:r>
+      <w:proofErr w:type="spellStart"/>
+      <w:r>
+        <w:t>fun_findmax_amy.m</w:t>
+      </w:r>
+      <w:proofErr w:type="spellEnd"/>
     </w:p>
     <w:sectPr>
       <w:pgSz w:w="11906" w:h="16838"/>
@@ -1123,7 +1361,7 @@
         <w:rFonts w:ascii="Wingdings" w:hAnsi="Wingdings" w:hint="default"/>
       </w:rPr>
     </w:lvl>
-    <w:lvl w:ilvl="1" w:tplc="04090003" w:tentative="1">
+    <w:lvl w:ilvl="1" w:tplc="04090003">
       <w:start w:val="1"/>
       <w:numFmt w:val="bullet"/>
       <w:lvlText w:val=""/>

</xml_diff>

<commit_message>
v52, improve: TMS location will not lower than 15mm
</commit_message>
<xml_diff>
--- a/gui/manual/修改记录.docx
+++ b/gui/manual/修改记录.docx
@@ -32,11 +32,6 @@
       </w:r>
     </w:p>
     <w:p>
-      <w:pPr>
-        <w:rPr>
-          <w:rFonts w:hint="eastAsia"/>
-        </w:rPr>
-      </w:pPr>
       <w:r>
         <w:rPr>
           <w:rFonts w:hint="eastAsia"/>
@@ -49,7 +44,7 @@
         <w:pStyle w:val="Heading1"/>
       </w:pPr>
       <w:r>
-        <w:t>2019年3月15日星期五</w:t>
+        <w:t>2019年3月26日星期二</w:t>
       </w:r>
     </w:p>
     <w:p>
@@ -76,7 +71,53 @@
         <w:rPr>
           <w:rFonts w:hint="eastAsia"/>
         </w:rPr>
-        <w:t>改进了T1模板，脑结构更加清晰。</w:t>
+        <w:t>改进了个体TMS靶点探测功能：</w:t>
+      </w:r>
+    </w:p>
+    <w:p>
+      <w:pPr>
+        <w:pStyle w:val="ListParagraph"/>
+        <w:numPr>
+          <w:ilvl w:val="1"/>
+          <w:numId w:val="4"/>
+        </w:numPr>
+        <w:ind w:firstLineChars="0"/>
+        <w:rPr>
+          <w:rFonts w:hint="eastAsia"/>
+        </w:rPr>
+      </w:pPr>
+      <w:r>
+        <w:rPr>
+          <w:rFonts w:hint="eastAsia"/>
+        </w:rPr>
+        <w:t>现在能</w:t>
+      </w:r>
+      <w:bookmarkStart w:id="0" w:name="_GoBack"/>
+      <w:bookmarkEnd w:id="0"/>
+      <w:r>
+        <w:rPr>
+          <w:rFonts w:hint="eastAsia"/>
+        </w:rPr>
+        <w:t>够在很大程度上避免靶点位置过低的问题</w:t>
+      </w:r>
+    </w:p>
+    <w:p>
+      <w:pPr>
+        <w:pStyle w:val="Heading1"/>
+      </w:pPr>
+      <w:r>
+        <w:t>2019年3月15日星期五</w:t>
+      </w:r>
+    </w:p>
+    <w:p>
+      <w:pPr>
+        <w:pStyle w:val="Heading2"/>
+      </w:pPr>
+      <w:r>
+        <w:rPr>
+          <w:rFonts w:hint="eastAsia"/>
+        </w:rPr>
+        <w:t>功能改进</w:t>
       </w:r>
     </w:p>
     <w:p>
@@ -92,6 +133,36 @@
         <w:rPr>
           <w:rFonts w:hint="eastAsia"/>
         </w:rPr>
+        <w:t>改进了T1模板，</w:t>
+      </w:r>
+      <w:proofErr w:type="gramStart"/>
+      <w:r>
+        <w:rPr>
+          <w:rFonts w:hint="eastAsia"/>
+        </w:rPr>
+        <w:t>脑结构</w:t>
+      </w:r>
+      <w:proofErr w:type="gramEnd"/>
+      <w:r>
+        <w:rPr>
+          <w:rFonts w:hint="eastAsia"/>
+        </w:rPr>
+        <w:t>更加清晰。</w:t>
+      </w:r>
+    </w:p>
+    <w:p>
+      <w:pPr>
+        <w:pStyle w:val="ListParagraph"/>
+        <w:numPr>
+          <w:ilvl w:val="0"/>
+          <w:numId w:val="4"/>
+        </w:numPr>
+        <w:ind w:firstLineChars="0"/>
+      </w:pPr>
+      <w:r>
+        <w:rPr>
+          <w:rFonts w:hint="eastAsia"/>
+        </w:rPr>
         <w:t>改进了个体TMS靶点探测功能</w:t>
       </w:r>
       <w:r>
@@ -114,19 +185,7 @@
         <w:rPr>
           <w:rFonts w:hint="eastAsia"/>
         </w:rPr>
-        <w:t>现在的</w:t>
-      </w:r>
-      <w:r>
-        <w:rPr>
-          <w:rFonts w:hint="eastAsia"/>
-        </w:rPr>
-        <w:t>定位方法</w:t>
-      </w:r>
-      <w:r>
-        <w:rPr>
-          <w:rFonts w:hint="eastAsia"/>
-        </w:rPr>
-        <w:t>空间分辨率更高</w:t>
+        <w:t>现在的定位方法空间分辨率更高</w:t>
       </w:r>
       <w:r>
         <w:rPr>
@@ -193,22 +252,8 @@
         <w:rPr>
           <w:rFonts w:hint="eastAsia"/>
         </w:rPr>
-        <w:t>更加能够紧贴</w:t>
-      </w:r>
-      <w:r>
-        <w:rPr>
-          <w:rFonts w:hint="eastAsia"/>
-        </w:rPr>
-        <w:t>头皮</w:t>
-      </w:r>
-      <w:r>
-        <w:rPr>
-          <w:rFonts w:hint="eastAsia"/>
-        </w:rPr>
-        <w:t>。</w:t>
-      </w:r>
-      <w:bookmarkStart w:id="0" w:name="_GoBack"/>
-      <w:bookmarkEnd w:id="0"/>
+        <w:t>更加能够紧贴头皮。</w:t>
+      </w:r>
     </w:p>
     <w:p>
       <w:pPr>
@@ -550,7 +595,21 @@
         <w:rPr>
           <w:rFonts w:hint="eastAsia"/>
         </w:rPr>
-        <w:t>8、9、10及46区脑区部分。</w:t>
+        <w:t>8、9、10及46</w:t>
+      </w:r>
+      <w:proofErr w:type="gramStart"/>
+      <w:r>
+        <w:rPr>
+          <w:rFonts w:hint="eastAsia"/>
+        </w:rPr>
+        <w:t>区脑区</w:t>
+      </w:r>
+      <w:proofErr w:type="gramEnd"/>
+      <w:r>
+        <w:rPr>
+          <w:rFonts w:hint="eastAsia"/>
+        </w:rPr>
+        <w:t>部分。</w:t>
       </w:r>
     </w:p>
     <w:p>
@@ -573,11 +632,19 @@
         </w:numPr>
         <w:ind w:firstLineChars="0"/>
       </w:pPr>
-      <w:r>
-        <w:rPr>
-          <w:rFonts w:hint="eastAsia"/>
-        </w:rPr>
-        <w:t>不兼容性：M</w:t>
+      <w:proofErr w:type="gramStart"/>
+      <w:r>
+        <w:rPr>
+          <w:rFonts w:hint="eastAsia"/>
+        </w:rPr>
+        <w:t>不</w:t>
+      </w:r>
+      <w:proofErr w:type="gramEnd"/>
+      <w:r>
+        <w:rPr>
+          <w:rFonts w:hint="eastAsia"/>
+        </w:rPr>
+        <w:t>兼容性：M</w:t>
       </w:r>
       <w:r>
         <w:t>ATLAB 2014</w:t>
@@ -885,11 +952,19 @@
       </w:r>
       <w:proofErr w:type="spellStart"/>
       <w:r>
-        <w:t>files_selection.m</w:t>
+        <w:t>files_selection.</w:t>
+      </w:r>
+      <w:proofErr w:type="gramStart"/>
+      <w:r>
+        <w:t>m</w:t>
       </w:r>
       <w:proofErr w:type="spellEnd"/>
       <w:r>
-        <w:t xml:space="preserve">  gui2_welcome.m</w:t>
+        <w:t xml:space="preserve">  gui</w:t>
+      </w:r>
+      <w:proofErr w:type="gramEnd"/>
+      <w:r>
+        <w:t>2_welcome.m</w:t>
       </w:r>
     </w:p>
     <w:p>
@@ -912,11 +987,19 @@
         </w:numPr>
         <w:ind w:firstLineChars="0"/>
       </w:pPr>
-      <w:r>
-        <w:rPr>
-          <w:rFonts w:hint="eastAsia"/>
-        </w:rPr>
-        <w:t>不兼容性：M</w:t>
+      <w:proofErr w:type="gramStart"/>
+      <w:r>
+        <w:rPr>
+          <w:rFonts w:hint="eastAsia"/>
+        </w:rPr>
+        <w:t>不</w:t>
+      </w:r>
+      <w:proofErr w:type="gramEnd"/>
+      <w:r>
+        <w:rPr>
+          <w:rFonts w:hint="eastAsia"/>
+        </w:rPr>
+        <w:t>兼容性：M</w:t>
       </w:r>
       <w:r>
         <w:t>ATLAB 2014</w:t>
@@ -980,7 +1063,21 @@
         <w:rPr>
           <w:rFonts w:hint="eastAsia"/>
         </w:rPr>
-        <w:t>：将原程序的RGBA颜色均修改为RGB颜色。</w:t>
+        <w:t>：将原程序的RGBA颜色</w:t>
+      </w:r>
+      <w:proofErr w:type="gramStart"/>
+      <w:r>
+        <w:rPr>
+          <w:rFonts w:hint="eastAsia"/>
+        </w:rPr>
+        <w:t>均修改</w:t>
+      </w:r>
+      <w:proofErr w:type="gramEnd"/>
+      <w:r>
+        <w:rPr>
+          <w:rFonts w:hint="eastAsia"/>
+        </w:rPr>
+        <w:t>为RGB颜色。</w:t>
       </w:r>
     </w:p>
     <w:p>
@@ -1006,7 +1103,11 @@
         <w:t>f</w:t>
       </w:r>
       <w:r>
-        <w:t>un_plot_artificial.m</w:t>
+        <w:t>un_plot_artificial.</w:t>
+      </w:r>
+      <w:proofErr w:type="gramStart"/>
+      <w:r>
+        <w:t>m</w:t>
       </w:r>
       <w:proofErr w:type="spellEnd"/>
       <w:r>
@@ -1014,7 +1115,11 @@
       </w:r>
       <w:proofErr w:type="spellStart"/>
       <w:r>
-        <w:t>fun_findmax_amy.m</w:t>
+        <w:t>fun</w:t>
+      </w:r>
+      <w:proofErr w:type="gramEnd"/>
+      <w:r>
+        <w:t>_findmax_amy.m</w:t>
       </w:r>
       <w:proofErr w:type="spellEnd"/>
     </w:p>

</xml_diff>

<commit_message>
v53, TMS location using negative connection as well as positive ones
</commit_message>
<xml_diff>
--- a/gui/manual/修改记录.docx
+++ b/gui/manual/修改记录.docx
@@ -44,7 +44,7 @@
         <w:pStyle w:val="Heading1"/>
       </w:pPr>
       <w:r>
-        <w:t>2019年3月26日星期二</w:t>
+        <w:t>2019年4月8日星期一</w:t>
       </w:r>
     </w:p>
     <w:p>
@@ -71,7 +71,7 @@
         <w:rPr>
           <w:rFonts w:hint="eastAsia"/>
         </w:rPr>
-        <w:t>改进了个体TMS靶点探测功能：</w:t>
+        <w:t>改进了TMS靶点探测功能：</w:t>
       </w:r>
     </w:p>
     <w:p>
@@ -90,23 +90,17 @@
         <w:rPr>
           <w:rFonts w:hint="eastAsia"/>
         </w:rPr>
-        <w:t>现在能</w:t>
+        <w:t>现在同时考虑正、负连接，取绝对值最大的点作为靶点。</w:t>
       </w:r>
       <w:bookmarkStart w:id="0" w:name="_GoBack"/>
       <w:bookmarkEnd w:id="0"/>
-      <w:r>
-        <w:rPr>
-          <w:rFonts w:hint="eastAsia"/>
-        </w:rPr>
-        <w:t>够在很大程度上避免靶点位置过低的问题</w:t>
-      </w:r>
     </w:p>
     <w:p>
       <w:pPr>
         <w:pStyle w:val="Heading1"/>
       </w:pPr>
       <w:r>
-        <w:t>2019年3月15日星期五</w:t>
+        <w:t>2019年3月26日星期二</w:t>
       </w:r>
     </w:p>
     <w:p>
@@ -133,21 +127,42 @@
         <w:rPr>
           <w:rFonts w:hint="eastAsia"/>
         </w:rPr>
-        <w:t>改进了T1模板，</w:t>
-      </w:r>
-      <w:proofErr w:type="gramStart"/>
-      <w:r>
-        <w:rPr>
-          <w:rFonts w:hint="eastAsia"/>
-        </w:rPr>
-        <w:t>脑结构</w:t>
-      </w:r>
-      <w:proofErr w:type="gramEnd"/>
-      <w:r>
-        <w:rPr>
-          <w:rFonts w:hint="eastAsia"/>
-        </w:rPr>
-        <w:t>更加清晰。</w:t>
+        <w:t>改进了个体TMS靶点探测功能：</w:t>
+      </w:r>
+    </w:p>
+    <w:p>
+      <w:pPr>
+        <w:pStyle w:val="ListParagraph"/>
+        <w:numPr>
+          <w:ilvl w:val="1"/>
+          <w:numId w:val="4"/>
+        </w:numPr>
+        <w:ind w:firstLineChars="0"/>
+      </w:pPr>
+      <w:r>
+        <w:rPr>
+          <w:rFonts w:hint="eastAsia"/>
+        </w:rPr>
+        <w:t>现在能够在很大程度上避免靶点位置过低的问题</w:t>
+      </w:r>
+    </w:p>
+    <w:p>
+      <w:pPr>
+        <w:pStyle w:val="Heading1"/>
+      </w:pPr>
+      <w:r>
+        <w:t>2019年3月15日星期五</w:t>
+      </w:r>
+    </w:p>
+    <w:p>
+      <w:pPr>
+        <w:pStyle w:val="Heading2"/>
+      </w:pPr>
+      <w:r>
+        <w:rPr>
+          <w:rFonts w:hint="eastAsia"/>
+        </w:rPr>
+        <w:t>功能改进</w:t>
       </w:r>
     </w:p>
     <w:p>
@@ -163,6 +178,22 @@
         <w:rPr>
           <w:rFonts w:hint="eastAsia"/>
         </w:rPr>
+        <w:t>改进了T1模板，脑结构更加清晰。</w:t>
+      </w:r>
+    </w:p>
+    <w:p>
+      <w:pPr>
+        <w:pStyle w:val="ListParagraph"/>
+        <w:numPr>
+          <w:ilvl w:val="0"/>
+          <w:numId w:val="4"/>
+        </w:numPr>
+        <w:ind w:firstLineChars="0"/>
+      </w:pPr>
+      <w:r>
+        <w:rPr>
+          <w:rFonts w:hint="eastAsia"/>
+        </w:rPr>
         <w:t>改进了个体TMS靶点探测功能</w:t>
       </w:r>
       <w:r>
@@ -263,6 +294,7 @@
         <w:rPr>
           <w:noProof/>
         </w:rPr>
+        <w:lastRenderedPageBreak/>
         <w:drawing>
           <wp:inline distT="0" distB="0" distL="0" distR="0" wp14:anchorId="3293FCF9" wp14:editId="256A1EB0">
             <wp:extent cx="5274310" cy="3481070"/>
@@ -595,21 +627,7 @@
         <w:rPr>
           <w:rFonts w:hint="eastAsia"/>
         </w:rPr>
-        <w:t>8、9、10及46</w:t>
-      </w:r>
-      <w:proofErr w:type="gramStart"/>
-      <w:r>
-        <w:rPr>
-          <w:rFonts w:hint="eastAsia"/>
-        </w:rPr>
-        <w:t>区脑区</w:t>
-      </w:r>
-      <w:proofErr w:type="gramEnd"/>
-      <w:r>
-        <w:rPr>
-          <w:rFonts w:hint="eastAsia"/>
-        </w:rPr>
-        <w:t>部分。</w:t>
+        <w:t>8、9、10及46区脑区部分。</w:t>
       </w:r>
     </w:p>
     <w:p>
@@ -632,19 +650,11 @@
         </w:numPr>
         <w:ind w:firstLineChars="0"/>
       </w:pPr>
-      <w:proofErr w:type="gramStart"/>
-      <w:r>
-        <w:rPr>
-          <w:rFonts w:hint="eastAsia"/>
-        </w:rPr>
-        <w:t>不</w:t>
-      </w:r>
-      <w:proofErr w:type="gramEnd"/>
-      <w:r>
-        <w:rPr>
-          <w:rFonts w:hint="eastAsia"/>
-        </w:rPr>
-        <w:t>兼容性：M</w:t>
+      <w:r>
+        <w:rPr>
+          <w:rFonts w:hint="eastAsia"/>
+        </w:rPr>
+        <w:t>不兼容性：M</w:t>
       </w:r>
       <w:r>
         <w:t>ATLAB 2014</w:t>
@@ -952,19 +962,11 @@
       </w:r>
       <w:proofErr w:type="spellStart"/>
       <w:r>
-        <w:t>files_selection.</w:t>
-      </w:r>
-      <w:proofErr w:type="gramStart"/>
-      <w:r>
-        <w:t>m</w:t>
+        <w:t>files_selection.m</w:t>
       </w:r>
       <w:proofErr w:type="spellEnd"/>
       <w:r>
-        <w:t xml:space="preserve">  gui</w:t>
-      </w:r>
-      <w:proofErr w:type="gramEnd"/>
-      <w:r>
-        <w:t>2_welcome.m</w:t>
+        <w:t xml:space="preserve">  gui2_welcome.m</w:t>
       </w:r>
     </w:p>
     <w:p>
@@ -987,19 +989,11 @@
         </w:numPr>
         <w:ind w:firstLineChars="0"/>
       </w:pPr>
-      <w:proofErr w:type="gramStart"/>
-      <w:r>
-        <w:rPr>
-          <w:rFonts w:hint="eastAsia"/>
-        </w:rPr>
-        <w:t>不</w:t>
-      </w:r>
-      <w:proofErr w:type="gramEnd"/>
-      <w:r>
-        <w:rPr>
-          <w:rFonts w:hint="eastAsia"/>
-        </w:rPr>
-        <w:t>兼容性：M</w:t>
+      <w:r>
+        <w:rPr>
+          <w:rFonts w:hint="eastAsia"/>
+        </w:rPr>
+        <w:t>不兼容性：M</w:t>
       </w:r>
       <w:r>
         <w:t>ATLAB 2014</w:t>
@@ -1063,21 +1057,7 @@
         <w:rPr>
           <w:rFonts w:hint="eastAsia"/>
         </w:rPr>
-        <w:t>：将原程序的RGBA颜色</w:t>
-      </w:r>
-      <w:proofErr w:type="gramStart"/>
-      <w:r>
-        <w:rPr>
-          <w:rFonts w:hint="eastAsia"/>
-        </w:rPr>
-        <w:t>均修改</w:t>
-      </w:r>
-      <w:proofErr w:type="gramEnd"/>
-      <w:r>
-        <w:rPr>
-          <w:rFonts w:hint="eastAsia"/>
-        </w:rPr>
-        <w:t>为RGB颜色。</w:t>
+        <w:t>：将原程序的RGBA颜色均修改为RGB颜色。</w:t>
       </w:r>
     </w:p>
     <w:p>
@@ -1103,11 +1083,7 @@
         <w:t>f</w:t>
       </w:r>
       <w:r>
-        <w:t>un_plot_artificial.</w:t>
-      </w:r>
-      <w:proofErr w:type="gramStart"/>
-      <w:r>
-        <w:t>m</w:t>
+        <w:t>un_plot_artificial.m</w:t>
       </w:r>
       <w:proofErr w:type="spellEnd"/>
       <w:r>
@@ -1115,11 +1091,7 @@
       </w:r>
       <w:proofErr w:type="spellStart"/>
       <w:r>
-        <w:t>fun</w:t>
-      </w:r>
-      <w:proofErr w:type="gramEnd"/>
-      <w:r>
-        <w:t>_findmax_amy.m</w:t>
+        <w:t>fun_findmax_amy.m</w:t>
       </w:r>
       <w:proofErr w:type="spellEnd"/>
     </w:p>
@@ -1595,7 +1567,7 @@
       </w:pPr>
     </w:pPrDefault>
   </w:docDefaults>
-  <w:latentStyles w:defLockedState="0" w:defUIPriority="99" w:defSemiHidden="0" w:defUnhideWhenUsed="0" w:defQFormat="0" w:count="375">
+  <w:latentStyles w:defLockedState="0" w:defUIPriority="99" w:defSemiHidden="0" w:defUnhideWhenUsed="0" w:defQFormat="0" w:count="376">
     <w:lsdException w:name="Normal" w:uiPriority="0" w:qFormat="1"/>
     <w:lsdException w:name="heading 1" w:uiPriority="9" w:qFormat="1"/>
     <w:lsdException w:name="heading 2" w:semiHidden="1" w:uiPriority="9" w:unhideWhenUsed="1" w:qFormat="1"/>
@@ -1701,7 +1673,6 @@
     <w:lsdException w:name="HTML Sample" w:semiHidden="1" w:unhideWhenUsed="1"/>
     <w:lsdException w:name="HTML Typewriter" w:semiHidden="1" w:unhideWhenUsed="1"/>
     <w:lsdException w:name="HTML Variable" w:semiHidden="1" w:unhideWhenUsed="1"/>
-    <w:lsdException w:name="Normal Table" w:semiHidden="1" w:unhideWhenUsed="1"/>
     <w:lsdException w:name="annotation subject" w:semiHidden="1" w:unhideWhenUsed="1"/>
     <w:lsdException w:name="No List" w:semiHidden="1" w:unhideWhenUsed="1"/>
     <w:lsdException w:name="Outline List 1" w:semiHidden="1" w:unhideWhenUsed="1"/>
@@ -1748,10 +1719,8 @@
     <w:lsdException w:name="Table Subtle 2" w:semiHidden="1" w:unhideWhenUsed="1"/>
     <w:lsdException w:name="Table Web 1" w:semiHidden="1" w:unhideWhenUsed="1"/>
     <w:lsdException w:name="Table Web 2" w:semiHidden="1" w:unhideWhenUsed="1"/>
-    <w:lsdException w:name="Table Web 3" w:semiHidden="1" w:unhideWhenUsed="1"/>
     <w:lsdException w:name="Balloon Text" w:semiHidden="1" w:unhideWhenUsed="1"/>
     <w:lsdException w:name="Table Grid" w:uiPriority="39"/>
-    <w:lsdException w:name="Table Theme" w:semiHidden="1" w:unhideWhenUsed="1"/>
     <w:lsdException w:name="Placeholder Text" w:semiHidden="1"/>
     <w:lsdException w:name="No Spacing" w:uiPriority="1" w:qFormat="1"/>
     <w:lsdException w:name="Light Shading" w:uiPriority="60"/>
@@ -1971,6 +1940,7 @@
     <w:lsdException w:name="Smart Hyperlink" w:semiHidden="1" w:unhideWhenUsed="1"/>
     <w:lsdException w:name="Hashtag" w:semiHidden="1" w:unhideWhenUsed="1"/>
     <w:lsdException w:name="Unresolved Mention" w:semiHidden="1" w:unhideWhenUsed="1"/>
+    <w:lsdException w:name="Smart Link" w:semiHidden="1" w:unhideWhenUsed="1"/>
   </w:latentStyles>
   <w:style w:type="paragraph" w:default="1" w:styleId="Normal">
     <w:name w:val="Normal"/>

</xml_diff>

<commit_message>
v60, improves: swap left and right view; new bounding method for TMS target location; add interactive function
</commit_message>
<xml_diff>
--- a/gui/manual/修改记录.docx
+++ b/gui/manual/修改记录.docx
@@ -44,7 +44,7 @@
         <w:pStyle w:val="Heading1"/>
       </w:pPr>
       <w:r>
-        <w:t>2019年4月8日星期一</w:t>
+        <w:t>2019年4月16日星期二</w:t>
       </w:r>
     </w:p>
     <w:p>
@@ -71,7 +71,16 @@
         <w:rPr>
           <w:rFonts w:hint="eastAsia"/>
         </w:rPr>
-        <w:t>改进了TMS靶点探测功能：</w:t>
+        <w:t>改进了T</w:t>
+      </w:r>
+      <w:r>
+        <w:t>MS</w:t>
+      </w:r>
+      <w:r>
+        <w:rPr>
+          <w:rFonts w:hint="eastAsia"/>
+        </w:rPr>
+        <w:t>靶点探测功能：</w:t>
       </w:r>
     </w:p>
     <w:p>
@@ -82,36 +91,12 @@
           <w:numId w:val="4"/>
         </w:numPr>
         <w:ind w:firstLineChars="0"/>
-        <w:rPr>
-          <w:rFonts w:hint="eastAsia"/>
-        </w:rPr>
-      </w:pPr>
-      <w:r>
-        <w:rPr>
-          <w:rFonts w:hint="eastAsia"/>
-        </w:rPr>
-        <w:t>现在同时考虑正、负连接，取绝对值最大的点作为靶点。</w:t>
-      </w:r>
-      <w:bookmarkStart w:id="0" w:name="_GoBack"/>
-      <w:bookmarkEnd w:id="0"/>
-    </w:p>
-    <w:p>
-      <w:pPr>
-        <w:pStyle w:val="Heading1"/>
-      </w:pPr>
-      <w:r>
-        <w:t>2019年3月26日星期二</w:t>
-      </w:r>
-    </w:p>
-    <w:p>
-      <w:pPr>
-        <w:pStyle w:val="Heading2"/>
-      </w:pPr>
-      <w:r>
-        <w:rPr>
-          <w:rFonts w:hint="eastAsia"/>
-        </w:rPr>
-        <w:t>功能改进</w:t>
+      </w:pPr>
+      <w:r>
+        <w:rPr>
+          <w:rFonts w:hint="eastAsia"/>
+        </w:rPr>
+        <w:t>现在将靶点坐标严格限制在头皮附近，弃用原来的修正方法（因为原来的方法在数据噪声较大时出现修正幅度不够大的缺陷）。</w:t>
       </w:r>
     </w:p>
     <w:p>
@@ -127,7 +112,7 @@
         <w:rPr>
           <w:rFonts w:hint="eastAsia"/>
         </w:rPr>
-        <w:t>改进了个体TMS靶点探测功能：</w:t>
+        <w:t>增加了“交互模式“功能：</w:t>
       </w:r>
     </w:p>
     <w:p>
@@ -143,15 +128,78 @@
         <w:rPr>
           <w:rFonts w:hint="eastAsia"/>
         </w:rPr>
-        <w:t>现在能够在很大程度上避免靶点位置过低的问题</w:t>
-      </w:r>
-    </w:p>
-    <w:p>
-      <w:pPr>
-        <w:pStyle w:val="Heading1"/>
-      </w:pPr>
-      <w:r>
-        <w:t>2019年3月15日星期五</w:t>
+        <w:t>在T</w:t>
+      </w:r>
+      <w:r>
+        <w:t>MS</w:t>
+      </w:r>
+      <w:r>
+        <w:rPr>
+          <w:rFonts w:hint="eastAsia"/>
+        </w:rPr>
+        <w:t>靶点分析中，可以选择交互模式复选框，允许医生在</w:t>
+      </w:r>
+      <w:r>
+        <w:t>DLPF</w:t>
+      </w:r>
+      <w:r>
+        <w:rPr>
+          <w:rFonts w:hint="eastAsia"/>
+        </w:rPr>
+        <w:t>C</w:t>
+      </w:r>
+      <w:r>
+        <w:rPr>
+          <w:rFonts w:hint="eastAsia"/>
+        </w:rPr>
+        <w:t>范围内回看功能连接绝对值。</w:t>
+      </w:r>
+    </w:p>
+    <w:p>
+      <w:pPr>
+        <w:pStyle w:val="ListParagraph"/>
+        <w:numPr>
+          <w:ilvl w:val="1"/>
+          <w:numId w:val="4"/>
+        </w:numPr>
+        <w:ind w:firstLineChars="0"/>
+        <w:rPr>
+          <w:rFonts w:hint="eastAsia"/>
+        </w:rPr>
+      </w:pPr>
+      <w:r>
+        <w:rPr>
+          <w:rFonts w:hint="eastAsia"/>
+        </w:rPr>
+        <w:t>注意：该功能只在m</w:t>
+      </w:r>
+      <w:r>
+        <w:t>atlab</w:t>
+      </w:r>
+      <w:r>
+        <w:rPr>
+          <w:rFonts w:hint="eastAsia"/>
+        </w:rPr>
+        <w:t>2018版本上通过测试，过旧的</w:t>
+      </w:r>
+      <w:proofErr w:type="spellStart"/>
+      <w:r>
+        <w:t>matlab</w:t>
+      </w:r>
+      <w:proofErr w:type="spellEnd"/>
+      <w:r>
+        <w:rPr>
+          <w:rFonts w:hint="eastAsia"/>
+        </w:rPr>
+        <w:t>版本</w:t>
+      </w:r>
+      <w:bookmarkStart w:id="0" w:name="_GoBack"/>
+      <w:bookmarkEnd w:id="0"/>
+      <w:r>
+        <w:rPr>
+          <w:rFonts w:hint="eastAsia"/>
+        </w:rPr>
+        <w:t>可能会存在兼容性问题导致该功能无法使用。</w:t>
       </w:r>
     </w:p>
     <w:p>
@@ -162,7 +210,7 @@
         <w:rPr>
           <w:rFonts w:hint="eastAsia"/>
         </w:rPr>
-        <w:t>功能改进</w:t>
+        <w:t>显示改进</w:t>
       </w:r>
     </w:p>
     <w:p>
@@ -173,12 +221,53 @@
           <w:numId w:val="4"/>
         </w:numPr>
         <w:ind w:firstLineChars="0"/>
-      </w:pPr>
-      <w:r>
-        <w:rPr>
-          <w:rFonts w:hint="eastAsia"/>
-        </w:rPr>
-        <w:t>改进了T1模板，脑结构更加清晰。</w:t>
+        <w:rPr>
+          <w:rFonts w:hint="eastAsia"/>
+        </w:rPr>
+      </w:pPr>
+      <w:r>
+        <w:rPr>
+          <w:rFonts w:hint="eastAsia"/>
+        </w:rPr>
+        <w:t>左、右侧交换：</w:t>
+      </w:r>
+    </w:p>
+    <w:p>
+      <w:pPr>
+        <w:pStyle w:val="ListParagraph"/>
+        <w:numPr>
+          <w:ilvl w:val="1"/>
+          <w:numId w:val="4"/>
+        </w:numPr>
+        <w:ind w:firstLineChars="0"/>
+        <w:rPr>
+          <w:rFonts w:hint="eastAsia"/>
+        </w:rPr>
+      </w:pPr>
+      <w:r>
+        <w:rPr>
+          <w:rFonts w:hint="eastAsia"/>
+        </w:rPr>
+        <w:t>在冠状位和横断位视图中，交换了左、右方向，现在的显示结果中图像左侧对应大脑左侧，图像右侧对应大脑右侧。</w:t>
+      </w:r>
+    </w:p>
+    <w:p>
+      <w:pPr>
+        <w:pStyle w:val="Heading1"/>
+      </w:pPr>
+      <w:r>
+        <w:t>2019年4月8日星期一</w:t>
+      </w:r>
+    </w:p>
+    <w:p>
+      <w:pPr>
+        <w:pStyle w:val="Heading2"/>
+      </w:pPr>
+      <w:r>
+        <w:rPr>
+          <w:rFonts w:hint="eastAsia"/>
+        </w:rPr>
+        <w:t>功能改进</w:t>
       </w:r>
     </w:p>
     <w:p>
@@ -194,13 +283,7 @@
         <w:rPr>
           <w:rFonts w:hint="eastAsia"/>
         </w:rPr>
-        <w:t>改进了个体TMS靶点探测功能</w:t>
-      </w:r>
-      <w:r>
-        <w:rPr>
-          <w:rFonts w:hint="eastAsia"/>
-        </w:rPr>
-        <w:t>：</w:t>
+        <w:t>改进了TMS靶点探测功能：</w:t>
       </w:r>
     </w:p>
     <w:p>
@@ -216,13 +299,42 @@
         <w:rPr>
           <w:rFonts w:hint="eastAsia"/>
         </w:rPr>
-        <w:t>现在的定位方法空间分辨率更高</w:t>
-      </w:r>
-      <w:r>
-        <w:rPr>
-          <w:rFonts w:hint="eastAsia"/>
-        </w:rPr>
-        <w:t>。</w:t>
+        <w:t>现在同时考虑正、负连接，取绝对值最大的点作为靶点。</w:t>
+      </w:r>
+    </w:p>
+    <w:p>
+      <w:pPr>
+        <w:pStyle w:val="Heading1"/>
+      </w:pPr>
+      <w:r>
+        <w:t>2019年3月26日星期二</w:t>
+      </w:r>
+    </w:p>
+    <w:p>
+      <w:pPr>
+        <w:pStyle w:val="Heading2"/>
+      </w:pPr>
+      <w:r>
+        <w:rPr>
+          <w:rFonts w:hint="eastAsia"/>
+        </w:rPr>
+        <w:t>功能改进</w:t>
+      </w:r>
+    </w:p>
+    <w:p>
+      <w:pPr>
+        <w:pStyle w:val="ListParagraph"/>
+        <w:numPr>
+          <w:ilvl w:val="0"/>
+          <w:numId w:val="4"/>
+        </w:numPr>
+        <w:ind w:firstLineChars="0"/>
+      </w:pPr>
+      <w:r>
+        <w:rPr>
+          <w:rFonts w:hint="eastAsia"/>
+        </w:rPr>
+        <w:t>改进了个体TMS靶点探测功能：</w:t>
       </w:r>
     </w:p>
     <w:p>
@@ -238,6 +350,102 @@
         <w:rPr>
           <w:rFonts w:hint="eastAsia"/>
         </w:rPr>
+        <w:t>现在能够在很大程度上避免靶点位置过低的问题</w:t>
+      </w:r>
+    </w:p>
+    <w:p>
+      <w:pPr>
+        <w:pStyle w:val="Heading1"/>
+      </w:pPr>
+      <w:r>
+        <w:lastRenderedPageBreak/>
+        <w:t>2019年3月15日星期五</w:t>
+      </w:r>
+    </w:p>
+    <w:p>
+      <w:pPr>
+        <w:pStyle w:val="Heading2"/>
+      </w:pPr>
+      <w:r>
+        <w:rPr>
+          <w:rFonts w:hint="eastAsia"/>
+        </w:rPr>
+        <w:t>功能改进</w:t>
+      </w:r>
+    </w:p>
+    <w:p>
+      <w:pPr>
+        <w:pStyle w:val="ListParagraph"/>
+        <w:numPr>
+          <w:ilvl w:val="0"/>
+          <w:numId w:val="4"/>
+        </w:numPr>
+        <w:ind w:firstLineChars="0"/>
+      </w:pPr>
+      <w:r>
+        <w:rPr>
+          <w:rFonts w:hint="eastAsia"/>
+        </w:rPr>
+        <w:t>改进了T1模板，脑结构更加清晰。</w:t>
+      </w:r>
+    </w:p>
+    <w:p>
+      <w:pPr>
+        <w:pStyle w:val="ListParagraph"/>
+        <w:numPr>
+          <w:ilvl w:val="0"/>
+          <w:numId w:val="4"/>
+        </w:numPr>
+        <w:ind w:firstLineChars="0"/>
+      </w:pPr>
+      <w:r>
+        <w:rPr>
+          <w:rFonts w:hint="eastAsia"/>
+        </w:rPr>
+        <w:t>改进了个体TMS靶点探测功能</w:t>
+      </w:r>
+      <w:r>
+        <w:rPr>
+          <w:rFonts w:hint="eastAsia"/>
+        </w:rPr>
+        <w:t>：</w:t>
+      </w:r>
+    </w:p>
+    <w:p>
+      <w:pPr>
+        <w:pStyle w:val="ListParagraph"/>
+        <w:numPr>
+          <w:ilvl w:val="1"/>
+          <w:numId w:val="4"/>
+        </w:numPr>
+        <w:ind w:firstLineChars="0"/>
+      </w:pPr>
+      <w:r>
+        <w:rPr>
+          <w:rFonts w:hint="eastAsia"/>
+        </w:rPr>
+        <w:t>现在的定位方法空间分辨率更高</w:t>
+      </w:r>
+      <w:r>
+        <w:rPr>
+          <w:rFonts w:hint="eastAsia"/>
+        </w:rPr>
+        <w:t>。</w:t>
+      </w:r>
+    </w:p>
+    <w:p>
+      <w:pPr>
+        <w:pStyle w:val="ListParagraph"/>
+        <w:numPr>
+          <w:ilvl w:val="1"/>
+          <w:numId w:val="4"/>
+        </w:numPr>
+        <w:ind w:firstLineChars="0"/>
+      </w:pPr>
+      <w:r>
+        <w:rPr>
+          <w:rFonts w:hint="eastAsia"/>
+        </w:rPr>
         <w:t>TMS靶点</w:t>
       </w:r>
       <w:r>
@@ -294,7 +502,6 @@
         <w:rPr>
           <w:noProof/>
         </w:rPr>
-        <w:lastRenderedPageBreak/>
         <w:drawing>
           <wp:inline distT="0" distB="0" distL="0" distR="0" wp14:anchorId="3293FCF9" wp14:editId="256A1EB0">
             <wp:extent cx="5274310" cy="3481070"/>
@@ -1673,6 +1880,7 @@
     <w:lsdException w:name="HTML Sample" w:semiHidden="1" w:unhideWhenUsed="1"/>
     <w:lsdException w:name="HTML Typewriter" w:semiHidden="1" w:unhideWhenUsed="1"/>
     <w:lsdException w:name="HTML Variable" w:semiHidden="1" w:unhideWhenUsed="1"/>
+    <w:lsdException w:name="Normal Table" w:semiHidden="1" w:unhideWhenUsed="1"/>
     <w:lsdException w:name="annotation subject" w:semiHidden="1" w:unhideWhenUsed="1"/>
     <w:lsdException w:name="No List" w:semiHidden="1" w:unhideWhenUsed="1"/>
     <w:lsdException w:name="Outline List 1" w:semiHidden="1" w:unhideWhenUsed="1"/>
@@ -1719,8 +1927,10 @@
     <w:lsdException w:name="Table Subtle 2" w:semiHidden="1" w:unhideWhenUsed="1"/>
     <w:lsdException w:name="Table Web 1" w:semiHidden="1" w:unhideWhenUsed="1"/>
     <w:lsdException w:name="Table Web 2" w:semiHidden="1" w:unhideWhenUsed="1"/>
+    <w:lsdException w:name="Table Web 3" w:semiHidden="1" w:unhideWhenUsed="1"/>
     <w:lsdException w:name="Balloon Text" w:semiHidden="1" w:unhideWhenUsed="1"/>
     <w:lsdException w:name="Table Grid" w:uiPriority="39"/>
+    <w:lsdException w:name="Table Theme" w:semiHidden="1" w:unhideWhenUsed="1"/>
     <w:lsdException w:name="Placeholder Text" w:semiHidden="1"/>
     <w:lsdException w:name="No Spacing" w:uiPriority="1" w:qFormat="1"/>
     <w:lsdException w:name="Light Shading" w:uiPriority="60"/>

</xml_diff>

<commit_message>
change notation of interactive function
</commit_message>
<xml_diff>
--- a/gui/manual/修改记录.docx
+++ b/gui/manual/修改记录.docx
@@ -126,387 +126,13 @@
       </w:pPr>
       <w:r>
         <w:rPr>
-          <w:rFonts w:hint="eastAsia"/>
-        </w:rPr>
-        <w:t>在T</w:t>
-      </w:r>
-      <w:r>
-        <w:t>MS</w:t>
-      </w:r>
-      <w:r>
-        <w:rPr>
-          <w:rFonts w:hint="eastAsia"/>
-        </w:rPr>
-        <w:t>靶点分析中，可以选择交互模式复选框，允许医生在</w:t>
-      </w:r>
-      <w:r>
-        <w:t>DLPF</w:t>
-      </w:r>
-      <w:r>
-        <w:rPr>
-          <w:rFonts w:hint="eastAsia"/>
-        </w:rPr>
-        <w:t>C</w:t>
-      </w:r>
-      <w:r>
-        <w:rPr>
-          <w:rFonts w:hint="eastAsia"/>
-        </w:rPr>
-        <w:t>范围内回看功能连接绝对值。</w:t>
-      </w:r>
-    </w:p>
-    <w:p>
-      <w:pPr>
-        <w:pStyle w:val="ListParagraph"/>
-        <w:numPr>
-          <w:ilvl w:val="1"/>
-          <w:numId w:val="4"/>
-        </w:numPr>
-        <w:ind w:firstLineChars="0"/>
-        <w:rPr>
-          <w:rFonts w:hint="eastAsia"/>
-        </w:rPr>
-      </w:pPr>
-      <w:r>
-        <w:rPr>
-          <w:rFonts w:hint="eastAsia"/>
-        </w:rPr>
-        <w:t>注意：该功能只在m</w:t>
-      </w:r>
-      <w:r>
-        <w:t>atlab</w:t>
-      </w:r>
-      <w:r>
-        <w:rPr>
-          <w:rFonts w:hint="eastAsia"/>
-        </w:rPr>
-        <w:t>2018版本上通过测试，过旧的</w:t>
-      </w:r>
-      <w:proofErr w:type="spellStart"/>
-      <w:r>
-        <w:t>matlab</w:t>
-      </w:r>
-      <w:proofErr w:type="spellEnd"/>
-      <w:r>
-        <w:rPr>
-          <w:rFonts w:hint="eastAsia"/>
-        </w:rPr>
-        <w:t>版本</w:t>
-      </w:r>
-      <w:bookmarkStart w:id="0" w:name="_GoBack"/>
-      <w:bookmarkEnd w:id="0"/>
-      <w:r>
-        <w:rPr>
-          <w:rFonts w:hint="eastAsia"/>
-        </w:rPr>
-        <w:t>可能会存在兼容性问题导致该功能无法使用。</w:t>
-      </w:r>
-    </w:p>
-    <w:p>
-      <w:pPr>
-        <w:pStyle w:val="Heading2"/>
-      </w:pPr>
-      <w:r>
-        <w:rPr>
-          <w:rFonts w:hint="eastAsia"/>
-        </w:rPr>
-        <w:t>显示改进</w:t>
-      </w:r>
-    </w:p>
-    <w:p>
-      <w:pPr>
-        <w:pStyle w:val="ListParagraph"/>
-        <w:numPr>
-          <w:ilvl w:val="0"/>
-          <w:numId w:val="4"/>
-        </w:numPr>
-        <w:ind w:firstLineChars="0"/>
-        <w:rPr>
-          <w:rFonts w:hint="eastAsia"/>
-        </w:rPr>
-      </w:pPr>
-      <w:r>
-        <w:rPr>
-          <w:rFonts w:hint="eastAsia"/>
-        </w:rPr>
-        <w:t>左、右侧交换：</w:t>
-      </w:r>
-    </w:p>
-    <w:p>
-      <w:pPr>
-        <w:pStyle w:val="ListParagraph"/>
-        <w:numPr>
-          <w:ilvl w:val="1"/>
-          <w:numId w:val="4"/>
-        </w:numPr>
-        <w:ind w:firstLineChars="0"/>
-        <w:rPr>
-          <w:rFonts w:hint="eastAsia"/>
-        </w:rPr>
-      </w:pPr>
-      <w:r>
-        <w:rPr>
-          <w:rFonts w:hint="eastAsia"/>
-        </w:rPr>
-        <w:t>在冠状位和横断位视图中，交换了左、右方向，现在的显示结果中图像左侧对应大脑左侧，图像右侧对应大脑右侧。</w:t>
-      </w:r>
-    </w:p>
-    <w:p>
-      <w:pPr>
-        <w:pStyle w:val="Heading1"/>
-      </w:pPr>
-      <w:r>
-        <w:t>2019年4月8日星期一</w:t>
-      </w:r>
-    </w:p>
-    <w:p>
-      <w:pPr>
-        <w:pStyle w:val="Heading2"/>
-      </w:pPr>
-      <w:r>
-        <w:rPr>
-          <w:rFonts w:hint="eastAsia"/>
-        </w:rPr>
-        <w:t>功能改进</w:t>
-      </w:r>
-    </w:p>
-    <w:p>
-      <w:pPr>
-        <w:pStyle w:val="ListParagraph"/>
-        <w:numPr>
-          <w:ilvl w:val="0"/>
-          <w:numId w:val="4"/>
-        </w:numPr>
-        <w:ind w:firstLineChars="0"/>
-      </w:pPr>
-      <w:r>
-        <w:rPr>
-          <w:rFonts w:hint="eastAsia"/>
-        </w:rPr>
-        <w:t>改进了TMS靶点探测功能：</w:t>
-      </w:r>
-    </w:p>
-    <w:p>
-      <w:pPr>
-        <w:pStyle w:val="ListParagraph"/>
-        <w:numPr>
-          <w:ilvl w:val="1"/>
-          <w:numId w:val="4"/>
-        </w:numPr>
-        <w:ind w:firstLineChars="0"/>
-      </w:pPr>
-      <w:r>
-        <w:rPr>
-          <w:rFonts w:hint="eastAsia"/>
-        </w:rPr>
-        <w:t>现在同时考虑正、负连接，取绝对值最大的点作为靶点。</w:t>
-      </w:r>
-    </w:p>
-    <w:p>
-      <w:pPr>
-        <w:pStyle w:val="Heading1"/>
-      </w:pPr>
-      <w:r>
-        <w:t>2019年3月26日星期二</w:t>
-      </w:r>
-    </w:p>
-    <w:p>
-      <w:pPr>
-        <w:pStyle w:val="Heading2"/>
-      </w:pPr>
-      <w:r>
-        <w:rPr>
-          <w:rFonts w:hint="eastAsia"/>
-        </w:rPr>
-        <w:t>功能改进</w:t>
-      </w:r>
-    </w:p>
-    <w:p>
-      <w:pPr>
-        <w:pStyle w:val="ListParagraph"/>
-        <w:numPr>
-          <w:ilvl w:val="0"/>
-          <w:numId w:val="4"/>
-        </w:numPr>
-        <w:ind w:firstLineChars="0"/>
-      </w:pPr>
-      <w:r>
-        <w:rPr>
-          <w:rFonts w:hint="eastAsia"/>
-        </w:rPr>
-        <w:t>改进了个体TMS靶点探测功能：</w:t>
-      </w:r>
-    </w:p>
-    <w:p>
-      <w:pPr>
-        <w:pStyle w:val="ListParagraph"/>
-        <w:numPr>
-          <w:ilvl w:val="1"/>
-          <w:numId w:val="4"/>
-        </w:numPr>
-        <w:ind w:firstLineChars="0"/>
-      </w:pPr>
-      <w:r>
-        <w:rPr>
-          <w:rFonts w:hint="eastAsia"/>
-        </w:rPr>
-        <w:t>现在能够在很大程度上避免靶点位置过低的问题</w:t>
-      </w:r>
-    </w:p>
-    <w:p>
-      <w:pPr>
-        <w:pStyle w:val="Heading1"/>
-      </w:pPr>
-      <w:r>
-        <w:lastRenderedPageBreak/>
-        <w:t>2019年3月15日星期五</w:t>
-      </w:r>
-    </w:p>
-    <w:p>
-      <w:pPr>
-        <w:pStyle w:val="Heading2"/>
-      </w:pPr>
-      <w:r>
-        <w:rPr>
-          <w:rFonts w:hint="eastAsia"/>
-        </w:rPr>
-        <w:t>功能改进</w:t>
-      </w:r>
-    </w:p>
-    <w:p>
-      <w:pPr>
-        <w:pStyle w:val="ListParagraph"/>
-        <w:numPr>
-          <w:ilvl w:val="0"/>
-          <w:numId w:val="4"/>
-        </w:numPr>
-        <w:ind w:firstLineChars="0"/>
-      </w:pPr>
-      <w:r>
-        <w:rPr>
-          <w:rFonts w:hint="eastAsia"/>
-        </w:rPr>
-        <w:t>改进了T1模板，脑结构更加清晰。</w:t>
-      </w:r>
-    </w:p>
-    <w:p>
-      <w:pPr>
-        <w:pStyle w:val="ListParagraph"/>
-        <w:numPr>
-          <w:ilvl w:val="0"/>
-          <w:numId w:val="4"/>
-        </w:numPr>
-        <w:ind w:firstLineChars="0"/>
-      </w:pPr>
-      <w:r>
-        <w:rPr>
-          <w:rFonts w:hint="eastAsia"/>
-        </w:rPr>
-        <w:t>改进了个体TMS靶点探测功能</w:t>
-      </w:r>
-      <w:r>
-        <w:rPr>
-          <w:rFonts w:hint="eastAsia"/>
-        </w:rPr>
-        <w:t>：</w:t>
-      </w:r>
-    </w:p>
-    <w:p>
-      <w:pPr>
-        <w:pStyle w:val="ListParagraph"/>
-        <w:numPr>
-          <w:ilvl w:val="1"/>
-          <w:numId w:val="4"/>
-        </w:numPr>
-        <w:ind w:firstLineChars="0"/>
-      </w:pPr>
-      <w:r>
-        <w:rPr>
-          <w:rFonts w:hint="eastAsia"/>
-        </w:rPr>
-        <w:t>现在的定位方法空间分辨率更高</w:t>
-      </w:r>
-      <w:r>
-        <w:rPr>
-          <w:rFonts w:hint="eastAsia"/>
-        </w:rPr>
-        <w:t>。</w:t>
-      </w:r>
-    </w:p>
-    <w:p>
-      <w:pPr>
-        <w:pStyle w:val="ListParagraph"/>
-        <w:numPr>
-          <w:ilvl w:val="1"/>
-          <w:numId w:val="4"/>
-        </w:numPr>
-        <w:ind w:firstLineChars="0"/>
-      </w:pPr>
-      <w:r>
-        <w:rPr>
-          <w:rFonts w:hint="eastAsia"/>
-        </w:rPr>
-        <w:t>TMS靶点</w:t>
-      </w:r>
-      <w:r>
-        <w:rPr>
-          <w:rFonts w:hint="eastAsia"/>
-        </w:rPr>
-        <w:t>ROI</w:t>
-      </w:r>
-      <w:r>
-        <w:rPr>
-          <w:rFonts w:hint="eastAsia"/>
-        </w:rPr>
-        <w:t>在</w:t>
-      </w:r>
-      <w:r>
-        <w:rPr>
-          <w:rFonts w:hint="eastAsia"/>
-        </w:rPr>
-        <w:t>Brodmann</w:t>
-      </w:r>
-      <w:r>
-        <w:t xml:space="preserve"> </w:t>
-      </w:r>
-      <w:r>
-        <w:rPr>
-          <w:rFonts w:hint="eastAsia"/>
-        </w:rPr>
-        <w:t>46</w:t>
-      </w:r>
-      <w:r>
-        <w:rPr>
-          <w:rFonts w:hint="eastAsia"/>
-        </w:rPr>
-        <w:t>之内</w:t>
-      </w:r>
-      <w:r>
-        <w:rPr>
-          <w:rFonts w:hint="eastAsia"/>
-        </w:rPr>
-        <w:t>，且</w:t>
-      </w:r>
-      <w:r>
-        <w:rPr>
-          <w:rFonts w:hint="eastAsia"/>
-        </w:rPr>
-        <w:t>更加能够紧贴头皮。</w:t>
-      </w:r>
-    </w:p>
-    <w:p>
-      <w:pPr>
-        <w:jc w:val="center"/>
-      </w:pPr>
-      <w:r>
-        <w:rPr>
           <w:noProof/>
         </w:rPr>
         <w:drawing>
-          <wp:inline distT="0" distB="0" distL="0" distR="0" wp14:anchorId="3293FCF9" wp14:editId="256A1EB0">
-            <wp:extent cx="5274310" cy="3481070"/>
-            <wp:effectExtent l="0" t="0" r="2540" b="5080"/>
-            <wp:docPr id="7" name="Picture 7"/>
+          <wp:inline distT="0" distB="0" distL="0" distR="0" wp14:anchorId="73EFE642" wp14:editId="556158DA">
+            <wp:extent cx="2466667" cy="1085714"/>
+            <wp:effectExtent l="0" t="0" r="0" b="635"/>
+            <wp:docPr id="2" name="Picture 2"/>
             <wp:cNvGraphicFramePr>
               <a:graphicFrameLocks xmlns:a="http://schemas.openxmlformats.org/drawingml/2006/main" noChangeAspect="1"/>
             </wp:cNvGraphicFramePr>
@@ -526,6 +152,430 @@
                   <pic:spPr>
                     <a:xfrm>
                       <a:off x="0" y="0"/>
+                      <a:ext cx="2466667" cy="1085714"/>
+                    </a:xfrm>
+                    <a:prstGeom prst="rect">
+                      <a:avLst/>
+                    </a:prstGeom>
+                  </pic:spPr>
+                </pic:pic>
+              </a:graphicData>
+            </a:graphic>
+          </wp:inline>
+        </w:drawing>
+      </w:r>
+    </w:p>
+    <w:p>
+      <w:pPr>
+        <w:pStyle w:val="ListParagraph"/>
+        <w:numPr>
+          <w:ilvl w:val="1"/>
+          <w:numId w:val="4"/>
+        </w:numPr>
+        <w:ind w:firstLineChars="0"/>
+      </w:pPr>
+      <w:r>
+        <w:rPr>
+          <w:rFonts w:hint="eastAsia"/>
+        </w:rPr>
+        <w:t>在T</w:t>
+      </w:r>
+      <w:r>
+        <w:t>MS</w:t>
+      </w:r>
+      <w:r>
+        <w:rPr>
+          <w:rFonts w:hint="eastAsia"/>
+        </w:rPr>
+        <w:t>靶点分析中，可以选择交互模式复选框，允许医生</w:t>
+      </w:r>
+      <w:r>
+        <w:rPr>
+          <w:rFonts w:hint="eastAsia"/>
+        </w:rPr>
+        <w:t>交互式地</w:t>
+      </w:r>
+      <w:r>
+        <w:rPr>
+          <w:rFonts w:hint="eastAsia"/>
+        </w:rPr>
+        <w:t>回看功能</w:t>
+      </w:r>
+      <w:r>
+        <w:rPr>
+          <w:rFonts w:hint="eastAsia"/>
+        </w:rPr>
+        <w:t>连接强度映射图</w:t>
+      </w:r>
+      <w:bookmarkStart w:id="0" w:name="_GoBack"/>
+      <w:bookmarkEnd w:id="0"/>
+      <w:r>
+        <w:rPr>
+          <w:rFonts w:hint="eastAsia"/>
+        </w:rPr>
+        <w:t>。</w:t>
+      </w:r>
+    </w:p>
+    <w:p>
+      <w:pPr>
+        <w:pStyle w:val="ListParagraph"/>
+        <w:numPr>
+          <w:ilvl w:val="1"/>
+          <w:numId w:val="4"/>
+        </w:numPr>
+        <w:ind w:firstLineChars="0"/>
+      </w:pPr>
+      <w:r>
+        <w:rPr>
+          <w:rFonts w:hint="eastAsia"/>
+        </w:rPr>
+        <w:t>注意：该功能只在m</w:t>
+      </w:r>
+      <w:r>
+        <w:t>atlab</w:t>
+      </w:r>
+      <w:r>
+        <w:rPr>
+          <w:rFonts w:hint="eastAsia"/>
+        </w:rPr>
+        <w:t>2018版本上通过测试，过旧的</w:t>
+      </w:r>
+      <w:proofErr w:type="spellStart"/>
+      <w:r>
+        <w:t>matlab</w:t>
+      </w:r>
+      <w:proofErr w:type="spellEnd"/>
+      <w:r>
+        <w:rPr>
+          <w:rFonts w:hint="eastAsia"/>
+        </w:rPr>
+        <w:t>版本</w:t>
+      </w:r>
+      <w:r>
+        <w:rPr>
+          <w:rFonts w:hint="eastAsia"/>
+        </w:rPr>
+        <w:t>可能会存在兼容性问题导致该功能无法使用。</w:t>
+      </w:r>
+    </w:p>
+    <w:p>
+      <w:pPr>
+        <w:pStyle w:val="Heading2"/>
+      </w:pPr>
+      <w:r>
+        <w:rPr>
+          <w:rFonts w:hint="eastAsia"/>
+        </w:rPr>
+        <w:t>显示改进</w:t>
+      </w:r>
+    </w:p>
+    <w:p>
+      <w:pPr>
+        <w:pStyle w:val="ListParagraph"/>
+        <w:numPr>
+          <w:ilvl w:val="0"/>
+          <w:numId w:val="4"/>
+        </w:numPr>
+        <w:ind w:firstLineChars="0"/>
+      </w:pPr>
+      <w:r>
+        <w:rPr>
+          <w:rFonts w:hint="eastAsia"/>
+        </w:rPr>
+        <w:t>左、右侧交换：</w:t>
+      </w:r>
+    </w:p>
+    <w:p>
+      <w:pPr>
+        <w:pStyle w:val="ListParagraph"/>
+        <w:numPr>
+          <w:ilvl w:val="1"/>
+          <w:numId w:val="4"/>
+        </w:numPr>
+        <w:ind w:firstLineChars="0"/>
+      </w:pPr>
+      <w:r>
+        <w:rPr>
+          <w:rFonts w:hint="eastAsia"/>
+        </w:rPr>
+        <w:t>在冠状位和横断位视图中，交换了左、右方向，现在的显示结果中图像左侧对应大脑左侧，图像右侧对应大脑右侧。</w:t>
+      </w:r>
+    </w:p>
+    <w:p>
+      <w:pPr>
+        <w:pStyle w:val="Heading1"/>
+      </w:pPr>
+      <w:r>
+        <w:t>2019年4月8日星期一</w:t>
+      </w:r>
+    </w:p>
+    <w:p>
+      <w:pPr>
+        <w:pStyle w:val="Heading2"/>
+      </w:pPr>
+      <w:r>
+        <w:rPr>
+          <w:rFonts w:hint="eastAsia"/>
+        </w:rPr>
+        <w:t>功能改进</w:t>
+      </w:r>
+    </w:p>
+    <w:p>
+      <w:pPr>
+        <w:pStyle w:val="ListParagraph"/>
+        <w:numPr>
+          <w:ilvl w:val="0"/>
+          <w:numId w:val="4"/>
+        </w:numPr>
+        <w:ind w:firstLineChars="0"/>
+      </w:pPr>
+      <w:r>
+        <w:rPr>
+          <w:rFonts w:hint="eastAsia"/>
+        </w:rPr>
+        <w:t>改进了TMS靶点探测功能：</w:t>
+      </w:r>
+    </w:p>
+    <w:p>
+      <w:pPr>
+        <w:pStyle w:val="ListParagraph"/>
+        <w:numPr>
+          <w:ilvl w:val="1"/>
+          <w:numId w:val="4"/>
+        </w:numPr>
+        <w:ind w:firstLineChars="0"/>
+      </w:pPr>
+      <w:r>
+        <w:rPr>
+          <w:rFonts w:hint="eastAsia"/>
+        </w:rPr>
+        <w:t>现在同时考虑正、负连接，取绝对值最大的点作为靶点。</w:t>
+      </w:r>
+    </w:p>
+    <w:p>
+      <w:pPr>
+        <w:pStyle w:val="Heading1"/>
+      </w:pPr>
+      <w:r>
+        <w:lastRenderedPageBreak/>
+        <w:t>2019年3月26日星期二</w:t>
+      </w:r>
+    </w:p>
+    <w:p>
+      <w:pPr>
+        <w:pStyle w:val="Heading2"/>
+      </w:pPr>
+      <w:r>
+        <w:rPr>
+          <w:rFonts w:hint="eastAsia"/>
+        </w:rPr>
+        <w:t>功能改进</w:t>
+      </w:r>
+    </w:p>
+    <w:p>
+      <w:pPr>
+        <w:pStyle w:val="ListParagraph"/>
+        <w:numPr>
+          <w:ilvl w:val="0"/>
+          <w:numId w:val="4"/>
+        </w:numPr>
+        <w:ind w:firstLineChars="0"/>
+      </w:pPr>
+      <w:r>
+        <w:rPr>
+          <w:rFonts w:hint="eastAsia"/>
+        </w:rPr>
+        <w:t>改进了个体TMS靶点探测功能：</w:t>
+      </w:r>
+    </w:p>
+    <w:p>
+      <w:pPr>
+        <w:pStyle w:val="ListParagraph"/>
+        <w:numPr>
+          <w:ilvl w:val="1"/>
+          <w:numId w:val="4"/>
+        </w:numPr>
+        <w:ind w:firstLineChars="0"/>
+      </w:pPr>
+      <w:r>
+        <w:rPr>
+          <w:rFonts w:hint="eastAsia"/>
+        </w:rPr>
+        <w:t>现在能够在很大程度上避免靶点位置过低的问题</w:t>
+      </w:r>
+    </w:p>
+    <w:p>
+      <w:pPr>
+        <w:pStyle w:val="Heading1"/>
+      </w:pPr>
+      <w:r>
+        <w:t>2019年3月15日星期五</w:t>
+      </w:r>
+    </w:p>
+    <w:p>
+      <w:pPr>
+        <w:pStyle w:val="Heading2"/>
+      </w:pPr>
+      <w:r>
+        <w:rPr>
+          <w:rFonts w:hint="eastAsia"/>
+        </w:rPr>
+        <w:t>功能改进</w:t>
+      </w:r>
+    </w:p>
+    <w:p>
+      <w:pPr>
+        <w:pStyle w:val="ListParagraph"/>
+        <w:numPr>
+          <w:ilvl w:val="0"/>
+          <w:numId w:val="4"/>
+        </w:numPr>
+        <w:ind w:firstLineChars="0"/>
+      </w:pPr>
+      <w:r>
+        <w:rPr>
+          <w:rFonts w:hint="eastAsia"/>
+        </w:rPr>
+        <w:t>改进了T1模板，脑结构更加清晰。</w:t>
+      </w:r>
+    </w:p>
+    <w:p>
+      <w:pPr>
+        <w:pStyle w:val="ListParagraph"/>
+        <w:numPr>
+          <w:ilvl w:val="0"/>
+          <w:numId w:val="4"/>
+        </w:numPr>
+        <w:ind w:firstLineChars="0"/>
+      </w:pPr>
+      <w:r>
+        <w:rPr>
+          <w:rFonts w:hint="eastAsia"/>
+        </w:rPr>
+        <w:t>改进了个体TMS靶点探测功能</w:t>
+      </w:r>
+      <w:r>
+        <w:rPr>
+          <w:rFonts w:hint="eastAsia"/>
+        </w:rPr>
+        <w:t>：</w:t>
+      </w:r>
+    </w:p>
+    <w:p>
+      <w:pPr>
+        <w:pStyle w:val="ListParagraph"/>
+        <w:numPr>
+          <w:ilvl w:val="1"/>
+          <w:numId w:val="4"/>
+        </w:numPr>
+        <w:ind w:firstLineChars="0"/>
+      </w:pPr>
+      <w:r>
+        <w:rPr>
+          <w:rFonts w:hint="eastAsia"/>
+        </w:rPr>
+        <w:t>现在的定位方法空间分辨率更高</w:t>
+      </w:r>
+      <w:r>
+        <w:rPr>
+          <w:rFonts w:hint="eastAsia"/>
+        </w:rPr>
+        <w:t>。</w:t>
+      </w:r>
+    </w:p>
+    <w:p>
+      <w:pPr>
+        <w:pStyle w:val="ListParagraph"/>
+        <w:numPr>
+          <w:ilvl w:val="1"/>
+          <w:numId w:val="4"/>
+        </w:numPr>
+        <w:ind w:firstLineChars="0"/>
+      </w:pPr>
+      <w:r>
+        <w:rPr>
+          <w:rFonts w:hint="eastAsia"/>
+        </w:rPr>
+        <w:t>TMS靶点</w:t>
+      </w:r>
+      <w:r>
+        <w:rPr>
+          <w:rFonts w:hint="eastAsia"/>
+        </w:rPr>
+        <w:t>ROI</w:t>
+      </w:r>
+      <w:r>
+        <w:rPr>
+          <w:rFonts w:hint="eastAsia"/>
+        </w:rPr>
+        <w:t>在</w:t>
+      </w:r>
+      <w:r>
+        <w:rPr>
+          <w:rFonts w:hint="eastAsia"/>
+        </w:rPr>
+        <w:t>Brodmann</w:t>
+      </w:r>
+      <w:r>
+        <w:t xml:space="preserve"> </w:t>
+      </w:r>
+      <w:r>
+        <w:rPr>
+          <w:rFonts w:hint="eastAsia"/>
+        </w:rPr>
+        <w:t>46</w:t>
+      </w:r>
+      <w:r>
+        <w:rPr>
+          <w:rFonts w:hint="eastAsia"/>
+        </w:rPr>
+        <w:t>之内</w:t>
+      </w:r>
+      <w:r>
+        <w:rPr>
+          <w:rFonts w:hint="eastAsia"/>
+        </w:rPr>
+        <w:t>，且</w:t>
+      </w:r>
+      <w:r>
+        <w:rPr>
+          <w:rFonts w:hint="eastAsia"/>
+        </w:rPr>
+        <w:t>更加能够紧贴头皮。</w:t>
+      </w:r>
+    </w:p>
+    <w:p>
+      <w:pPr>
+        <w:jc w:val="center"/>
+      </w:pPr>
+      <w:r>
+        <w:rPr>
+          <w:noProof/>
+        </w:rPr>
+        <w:drawing>
+          <wp:inline distT="0" distB="0" distL="0" distR="0" wp14:anchorId="3293FCF9" wp14:editId="256A1EB0">
+            <wp:extent cx="5274310" cy="3481070"/>
+            <wp:effectExtent l="0" t="0" r="2540" b="5080"/>
+            <wp:docPr id="7" name="Picture 7"/>
+            <wp:cNvGraphicFramePr>
+              <a:graphicFrameLocks xmlns:a="http://schemas.openxmlformats.org/drawingml/2006/main" noChangeAspect="1"/>
+            </wp:cNvGraphicFramePr>
+            <a:graphic xmlns:a="http://schemas.openxmlformats.org/drawingml/2006/main">
+              <a:graphicData uri="http://schemas.openxmlformats.org/drawingml/2006/picture">
+                <pic:pic xmlns:pic="http://schemas.openxmlformats.org/drawingml/2006/picture">
+                  <pic:nvPicPr>
+                    <pic:cNvPr id="1" name=""/>
+                    <pic:cNvPicPr/>
+                  </pic:nvPicPr>
+                  <pic:blipFill>
+                    <a:blip r:embed="rId6"/>
+                    <a:stretch>
+                      <a:fillRect/>
+                    </a:stretch>
+                  </pic:blipFill>
+                  <pic:spPr>
+                    <a:xfrm>
+                      <a:off x="0" y="0"/>
                       <a:ext cx="5274310" cy="3481070"/>
                     </a:xfrm>
                     <a:prstGeom prst="rect">
@@ -706,7 +756,7 @@
                     <pic:cNvPicPr/>
                   </pic:nvPicPr>
                   <pic:blipFill>
-                    <a:blip r:embed="rId6"/>
+                    <a:blip r:embed="rId7"/>
                     <a:stretch>
                       <a:fillRect/>
                     </a:stretch>

</xml_diff>